<commit_message>
Updated documents and created db connection
</commit_message>
<xml_diff>
--- a/TerminKontakte/Dokumente/Microsoft Word-Dokument (neu).docx
+++ b/TerminKontakte/Dokumente/Microsoft Word-Dokument (neu).docx
@@ -26,7 +26,7 @@
         <w:pStyle w:val="Listenabsatz"/>
         <w:numPr>
           <w:ilvl w:val="0"/>
-          <w:numId w:val="2"/>
+          <w:numId w:val="1"/>
         </w:numPr>
       </w:pPr>
       <w:r>
@@ -75,13 +75,18 @@
       <w:r>
         <w:t>Eine Datenbank mit Tabellen zum Speichern von Kontakten und Terminen.</w:t>
       </w:r>
+    </w:p>
+    <w:p>
+      <w:pPr>
+        <w:pStyle w:val="Listenabsatz"/>
+      </w:pPr>
     </w:p>
     <w:p>
       <w:pPr>
         <w:pStyle w:val="Listenabsatz"/>
         <w:numPr>
           <w:ilvl w:val="0"/>
-          <w:numId w:val="2"/>
+          <w:numId w:val="1"/>
         </w:numPr>
       </w:pPr>
       <w:r>
@@ -96,15 +101,29 @@
         <w:pStyle w:val="Listenabsatz"/>
       </w:pPr>
       <w:r>
-        <w:t>Es sind mehrere Fenster für die Ansichten gewünscht.</w:t>
-      </w:r>
+        <w:t>Es sind mehrere Fenster für die</w:t>
+      </w:r>
+      <w:r>
+        <w:t xml:space="preserve"> A</w:t>
+      </w:r>
+      <w:r>
+        <w:t>nsichten</w:t>
+      </w:r>
+      <w:r>
+        <w:t xml:space="preserve"> gewünscht.</w:t>
+      </w:r>
+    </w:p>
+    <w:p>
+      <w:pPr>
+        <w:pStyle w:val="Listenabsatz"/>
+      </w:pPr>
     </w:p>
     <w:p>
       <w:pPr>
         <w:pStyle w:val="Listenabsatz"/>
         <w:numPr>
           <w:ilvl w:val="0"/>
-          <w:numId w:val="2"/>
+          <w:numId w:val="1"/>
         </w:numPr>
       </w:pPr>
       <w:r>
@@ -119,7 +138,19 @@
         <w:pStyle w:val="Listenabsatz"/>
       </w:pPr>
       <w:r>
-        <w:t>Benutzerdefinierte Termin und Kontakt Anlage, sowie die benutzerdefinierte Einsicht ist nicht im Produkt enthalten.</w:t>
+        <w:t xml:space="preserve">Benutzerdefinierte </w:t>
+      </w:r>
+      <w:r>
+        <w:t>Termin und Kontakt Anlage, sowie die</w:t>
+      </w:r>
+      <w:r>
+        <w:t xml:space="preserve"> </w:t>
+      </w:r>
+      <w:r>
+        <w:t xml:space="preserve">benutzerdefinierte </w:t>
+      </w:r>
+      <w:r>
+        <w:t>Einsicht ist nicht im Produkt enthalten.</w:t>
       </w:r>
     </w:p>
     <w:p>
@@ -129,6 +160,24 @@
       <w:r>
         <w:t>Jeder Anwender sieht dieselben Informationen.</w:t>
       </w:r>
+    </w:p>
+    <w:p>
+      <w:pPr>
+        <w:pStyle w:val="Listenabsatz"/>
+      </w:pPr>
+      <w:r>
+        <w:t>Kalenderinformationen von externen Programmen können nicht importiert werden.</w:t>
+      </w:r>
+    </w:p>
+    <w:p>
+      <w:pPr>
+        <w:pStyle w:val="Listenabsatz"/>
+      </w:pPr>
+    </w:p>
+    <w:p>
+      <w:pPr>
+        <w:pStyle w:val="Listenabsatz"/>
+      </w:pPr>
     </w:p>
     <w:p>
       <w:pPr>
@@ -154,7 +203,7 @@
         <w:pStyle w:val="Default"/>
         <w:numPr>
           <w:ilvl w:val="0"/>
-          <w:numId w:val="2"/>
+          <w:numId w:val="1"/>
         </w:numPr>
         <w:spacing w:line="276" w:lineRule="auto"/>
         <w:rPr>
@@ -193,7 +242,14 @@
           <w:sz w:val="23"/>
           <w:szCs w:val="23"/>
         </w:rPr>
-        <w:t>Das Produkt soll im Bereich der Terminplanung verwendet werden.</w:t>
+        <w:t>Das Produkt soll im Bereich der Terminplanung verwendet werden</w:t>
+      </w:r>
+      <w:r>
+        <w:rPr>
+          <w:sz w:val="23"/>
+          <w:szCs w:val="23"/>
+        </w:rPr>
+        <w:t>.</w:t>
       </w:r>
     </w:p>
     <w:p>
@@ -211,7 +267,7 @@
         <w:pStyle w:val="Default"/>
         <w:numPr>
           <w:ilvl w:val="0"/>
-          <w:numId w:val="2"/>
+          <w:numId w:val="1"/>
         </w:numPr>
         <w:spacing w:line="276" w:lineRule="auto"/>
         <w:rPr>
@@ -250,7 +306,21 @@
           <w:sz w:val="23"/>
           <w:szCs w:val="23"/>
         </w:rPr>
-        <w:t>Das Produktmanagement im eigenen Unternehmen.</w:t>
+        <w:t xml:space="preserve">Das Produktmanagement </w:t>
+      </w:r>
+      <w:r>
+        <w:rPr>
+          <w:sz w:val="23"/>
+          <w:szCs w:val="23"/>
+        </w:rPr>
+        <w:t>im eigenen</w:t>
+      </w:r>
+      <w:r>
+        <w:rPr>
+          <w:sz w:val="23"/>
+          <w:szCs w:val="23"/>
+        </w:rPr>
+        <w:t xml:space="preserve"> Unternehmen.</w:t>
       </w:r>
     </w:p>
     <w:p>
@@ -355,7 +425,7 @@
           <w:sz w:val="23"/>
           <w:szCs w:val="23"/>
         </w:rPr>
-        <w:t>Das System soll ganztägig in Betrieb sein</w:t>
+        <w:t xml:space="preserve">Das </w:t>
       </w:r>
       <w:r>
         <w:rPr>
@@ -363,7 +433,22 @@
           <w:sz w:val="23"/>
           <w:szCs w:val="23"/>
         </w:rPr>
-        <w:tab/>
+        <w:t>System</w:t>
+      </w:r>
+      <w:r>
+        <w:rPr>
+          <w:rFonts w:ascii="Times New Roman" w:hAnsi="Times New Roman" w:cs="Times New Roman"/>
+          <w:sz w:val="23"/>
+          <w:szCs w:val="23"/>
+        </w:rPr>
+        <w:t xml:space="preserve"> soll ganztägig in Betrieb sein</w:t>
+      </w:r>
+      <w:r>
+        <w:rPr>
+          <w:rFonts w:ascii="Times New Roman" w:hAnsi="Times New Roman" w:cs="Times New Roman"/>
+          <w:sz w:val="23"/>
+          <w:szCs w:val="23"/>
+        </w:rPr>
         <w:t>.</w:t>
       </w:r>
     </w:p>
@@ -399,8 +484,49 @@
           <w:sz w:val="23"/>
           <w:szCs w:val="23"/>
         </w:rPr>
-        <w:t xml:space="preserve">Das System soll im unbeaufsichtigten Betrieb lauffähig sein. </w:t>
-      </w:r>
+        <w:t>Das System soll im unbeaufsichtigten B</w:t>
+      </w:r>
+      <w:r>
+        <w:rPr>
+          <w:rFonts w:ascii="Times New Roman" w:hAnsi="Times New Roman" w:cs="Times New Roman"/>
+          <w:sz w:val="23"/>
+          <w:szCs w:val="23"/>
+        </w:rPr>
+        <w:t>etrieb</w:t>
+      </w:r>
+      <w:r>
+        <w:rPr>
+          <w:rFonts w:ascii="Times New Roman" w:hAnsi="Times New Roman" w:cs="Times New Roman"/>
+          <w:sz w:val="23"/>
+          <w:szCs w:val="23"/>
+        </w:rPr>
+        <w:t xml:space="preserve"> lauffähig sein</w:t>
+      </w:r>
+      <w:r>
+        <w:rPr>
+          <w:rFonts w:ascii="Times New Roman" w:hAnsi="Times New Roman" w:cs="Times New Roman"/>
+          <w:sz w:val="23"/>
+          <w:szCs w:val="23"/>
+        </w:rPr>
+        <w:t xml:space="preserve">. </w:t>
+      </w:r>
+    </w:p>
+    <w:p>
+      <w:pPr>
+        <w:pStyle w:val="Default"/>
+        <w:spacing w:line="276" w:lineRule="auto"/>
+        <w:rPr>
+          <w:rFonts w:ascii="Times New Roman" w:hAnsi="Times New Roman" w:cs="Times New Roman"/>
+          <w:sz w:val="23"/>
+          <w:szCs w:val="23"/>
+        </w:rPr>
+      </w:pPr>
+    </w:p>
+    <w:p>
+      <w:pPr>
+        <w:pStyle w:val="Default"/>
+        <w:spacing w:line="276" w:lineRule="auto"/>
+      </w:pPr>
     </w:p>
     <w:p>
       <w:pPr>
@@ -434,7 +560,7 @@
         <w:pStyle w:val="Default"/>
         <w:numPr>
           <w:ilvl w:val="0"/>
-          <w:numId w:val="2"/>
+          <w:numId w:val="1"/>
         </w:numPr>
         <w:spacing w:after="34" w:line="276" w:lineRule="auto"/>
         <w:rPr>
@@ -487,7 +613,21 @@
           <w:sz w:val="23"/>
           <w:szCs w:val="23"/>
         </w:rPr>
-        <w:t xml:space="preserve">Die dahinterliegende Datenbank soll Oracle sein. </w:t>
+        <w:t xml:space="preserve">Die dahinterliegende Datenbank soll </w:t>
+      </w:r>
+      <w:r>
+        <w:rPr>
+          <w:sz w:val="23"/>
+          <w:szCs w:val="23"/>
+        </w:rPr>
+        <w:t xml:space="preserve">eine Microsoft Access Datenbank </w:t>
+      </w:r>
+      <w:r>
+        <w:rPr>
+          <w:sz w:val="23"/>
+          <w:szCs w:val="23"/>
+        </w:rPr>
+        <w:t xml:space="preserve">sein. </w:t>
       </w:r>
     </w:p>
     <w:p>
@@ -505,7 +645,7 @@
         <w:pStyle w:val="Default"/>
         <w:numPr>
           <w:ilvl w:val="0"/>
-          <w:numId w:val="2"/>
+          <w:numId w:val="1"/>
         </w:numPr>
         <w:spacing w:line="276" w:lineRule="auto"/>
         <w:rPr>
@@ -537,7 +677,35 @@
           <w:sz w:val="23"/>
           <w:szCs w:val="23"/>
         </w:rPr>
-        <w:t>Die benötigte Hardware ist ein Webserver auf dem eine Datenbank - fortan mit DB abgekürzt -installiert werden kann.</w:t>
+        <w:t xml:space="preserve">Die benötigte Hardware ist ein </w:t>
+      </w:r>
+      <w:r>
+        <w:rPr>
+          <w:sz w:val="23"/>
+          <w:szCs w:val="23"/>
+        </w:rPr>
+        <w:t>lauffähiger Computer</w:t>
+      </w:r>
+      <w:r>
+        <w:rPr>
+          <w:sz w:val="23"/>
+          <w:szCs w:val="23"/>
+        </w:rPr>
+        <w:t xml:space="preserve"> auf dem </w:t>
+      </w:r>
+      <w:r>
+        <w:rPr>
+          <w:sz w:val="23"/>
+          <w:szCs w:val="23"/>
+        </w:rPr>
+        <w:t xml:space="preserve">Microsoft Access </w:t>
+      </w:r>
+      <w:r>
+        <w:rPr>
+          <w:sz w:val="23"/>
+          <w:szCs w:val="23"/>
+        </w:rPr>
+        <w:t>installiert werden kann.</w:t>
       </w:r>
     </w:p>
     <w:p>
@@ -555,13 +723,28 @@
           <w:sz w:val="23"/>
           <w:szCs w:val="23"/>
         </w:rPr>
-        <w:t>Sowohl die Minimale als auch die Maximale Anforderung an das System ist eine Internetverbindung mit einer Installierten Oracle DB.</w:t>
-      </w:r>
-    </w:p>
-    <w:p>
-      <w:pPr>
-        <w:pStyle w:val="Default"/>
-        <w:spacing w:line="276" w:lineRule="auto"/>
+        <w:t xml:space="preserve">Sowohl die Minimale als auch die Maximale Anforderung an das System ist eine Internetverbindung mit einer Installierten </w:t>
+      </w:r>
+      <w:r>
+        <w:rPr>
+          <w:sz w:val="23"/>
+          <w:szCs w:val="23"/>
+        </w:rPr>
+        <w:t>Version von Microsoft Access</w:t>
+      </w:r>
+      <w:r>
+        <w:rPr>
+          <w:sz w:val="23"/>
+          <w:szCs w:val="23"/>
+        </w:rPr>
+        <w:t>.</w:t>
+      </w:r>
+    </w:p>
+    <w:p>
+      <w:pPr>
+        <w:pStyle w:val="Default"/>
+        <w:spacing w:line="276" w:lineRule="auto"/>
+        <w:ind w:left="360"/>
         <w:rPr>
           <w:sz w:val="23"/>
           <w:szCs w:val="23"/>
@@ -573,54 +756,208 @@
         <w:pStyle w:val="Default"/>
         <w:numPr>
           <w:ilvl w:val="0"/>
-          <w:numId w:val="2"/>
+          <w:numId w:val="1"/>
         </w:numPr>
-        <w:spacing w:after="5" w:line="276" w:lineRule="auto"/>
+        <w:spacing w:line="276" w:lineRule="auto"/>
+        <w:rPr>
+          <w:sz w:val="23"/>
+          <w:szCs w:val="23"/>
+        </w:rPr>
+      </w:pPr>
+      <w:r>
+        <w:rPr>
+          <w:b/>
+          <w:sz w:val="23"/>
+          <w:szCs w:val="23"/>
+        </w:rPr>
+        <w:t>Produkt-Schnittstellen</w:t>
+      </w:r>
+    </w:p>
+    <w:p>
+      <w:pPr>
+        <w:pStyle w:val="Default"/>
+        <w:spacing w:line="276" w:lineRule="auto"/>
+        <w:ind w:left="708"/>
+        <w:rPr>
+          <w:sz w:val="23"/>
+          <w:szCs w:val="23"/>
+        </w:rPr>
+      </w:pPr>
+      <w:r>
+        <w:rPr>
+          <w:sz w:val="23"/>
+          <w:szCs w:val="23"/>
+        </w:rPr>
+        <w:t>Die Schnittstelle</w:t>
+      </w:r>
+      <w:r>
+        <w:rPr>
+          <w:sz w:val="23"/>
+          <w:szCs w:val="23"/>
+        </w:rPr>
+        <w:t xml:space="preserve"> besteh</w:t>
+      </w:r>
+      <w:r>
+        <w:rPr>
+          <w:sz w:val="23"/>
+          <w:szCs w:val="23"/>
+        </w:rPr>
+        <w:t>t</w:t>
+      </w:r>
+      <w:r>
+        <w:rPr>
+          <w:sz w:val="23"/>
+          <w:szCs w:val="23"/>
+        </w:rPr>
+        <w:t xml:space="preserve"> aus </w:t>
+      </w:r>
+      <w:r>
+        <w:rPr>
+          <w:sz w:val="23"/>
+          <w:szCs w:val="23"/>
+        </w:rPr>
+        <w:t>einer Microsoft Access</w:t>
+      </w:r>
+      <w:r>
+        <w:rPr>
+          <w:sz w:val="23"/>
+          <w:szCs w:val="23"/>
+        </w:rPr>
+        <w:t xml:space="preserve"> Datenbank.</w:t>
+      </w:r>
+    </w:p>
+    <w:p>
+      <w:pPr>
+        <w:pStyle w:val="Default"/>
+        <w:spacing w:line="276" w:lineRule="auto"/>
+        <w:ind w:left="708"/>
         <w:rPr>
           <w:rFonts w:ascii="Times New Roman" w:hAnsi="Times New Roman" w:cs="Times New Roman"/>
           <w:sz w:val="23"/>
           <w:szCs w:val="23"/>
         </w:rPr>
       </w:pPr>
-      <w:proofErr w:type="spellStart"/>
-      <w:r>
-        <w:rPr>
-          <w:rFonts w:ascii="Times New Roman" w:hAnsi="Times New Roman" w:cs="Times New Roman"/>
-          <w:b/>
-          <w:sz w:val="23"/>
-          <w:szCs w:val="23"/>
-        </w:rPr>
-        <w:t>Orgware</w:t>
-      </w:r>
-      <w:proofErr w:type="spellEnd"/>
-    </w:p>
-    <w:p>
-      <w:pPr>
-        <w:pStyle w:val="Default"/>
-        <w:spacing w:after="5" w:line="276" w:lineRule="auto"/>
+    </w:p>
+    <w:p>
+      <w:pPr>
+        <w:pStyle w:val="Default"/>
+        <w:spacing w:line="276" w:lineRule="auto"/>
+        <w:rPr>
+          <w:b/>
+          <w:bCs/>
+          <w:sz w:val="23"/>
+          <w:szCs w:val="23"/>
+        </w:rPr>
+      </w:pPr>
+    </w:p>
+    <w:p>
+      <w:pPr>
+        <w:pStyle w:val="Default"/>
+        <w:spacing w:line="276" w:lineRule="auto"/>
+        <w:rPr>
+          <w:b/>
+          <w:bCs/>
+          <w:sz w:val="23"/>
+          <w:szCs w:val="23"/>
+        </w:rPr>
+      </w:pPr>
+      <w:r>
+        <w:rPr>
+          <w:b/>
+          <w:bCs/>
+          <w:sz w:val="23"/>
+          <w:szCs w:val="23"/>
+        </w:rPr>
+        <w:lastRenderedPageBreak/>
+        <w:t>l</w:t>
+      </w:r>
+      <w:r>
+        <w:rPr>
+          <w:b/>
+          <w:bCs/>
+          <w:sz w:val="23"/>
+          <w:szCs w:val="23"/>
+        </w:rPr>
+        <w:t xml:space="preserve">4. Produkt – Funktionen </w:t>
+      </w:r>
+    </w:p>
+    <w:p>
+      <w:pPr>
+        <w:pStyle w:val="Default"/>
+        <w:spacing w:line="276" w:lineRule="auto"/>
         <w:ind w:left="708"/>
         <w:rPr>
-          <w:rFonts w:ascii="Times New Roman" w:hAnsi="Times New Roman" w:cs="Times New Roman"/>
-          <w:sz w:val="23"/>
-          <w:szCs w:val="23"/>
-        </w:rPr>
-      </w:pPr>
-      <w:r>
-        <w:rPr>
-          <w:rFonts w:ascii="Times New Roman" w:hAnsi="Times New Roman" w:cs="Times New Roman"/>
-          <w:sz w:val="23"/>
-          <w:szCs w:val="23"/>
-        </w:rPr>
-        <w:t>Das Produkt benötigt eine Netzwerkanbindung um auf den Webserver und ihre dazugehörige Datenbank zugreifen zu können.</w:t>
-      </w:r>
-    </w:p>
-    <w:p>
-      <w:pPr>
-        <w:pStyle w:val="Default"/>
-        <w:spacing w:after="5" w:line="276" w:lineRule="auto"/>
+          <w:sz w:val="23"/>
+          <w:szCs w:val="23"/>
+        </w:rPr>
+      </w:pPr>
+      <w:r>
+        <w:rPr>
+          <w:sz w:val="23"/>
+          <w:szCs w:val="23"/>
+        </w:rPr>
+        <w:t xml:space="preserve">Das Produkt besitzt die Funktionen Termine und/oder Kontakte über Mausklicks anlegen, </w:t>
+      </w:r>
+      <w:r>
+        <w:rPr>
+          <w:sz w:val="23"/>
+          <w:szCs w:val="23"/>
+        </w:rPr>
+        <w:t>einsehen und löschen zu können.</w:t>
+      </w:r>
+    </w:p>
+    <w:p>
+      <w:pPr>
+        <w:pStyle w:val="Default"/>
+        <w:spacing w:line="276" w:lineRule="auto"/>
         <w:ind w:left="708"/>
         <w:rPr>
-          <w:rFonts w:ascii="Times New Roman" w:hAnsi="Times New Roman" w:cs="Times New Roman"/>
+          <w:sz w:val="23"/>
+          <w:szCs w:val="23"/>
+        </w:rPr>
+      </w:pPr>
+      <w:r>
+        <w:rPr>
+          <w:sz w:val="23"/>
+          <w:szCs w:val="23"/>
+        </w:rPr>
+        <w:t>Das Produkt besteht aus 3 verschiedenen Fenstern:</w:t>
+      </w:r>
+    </w:p>
+    <w:p>
+      <w:pPr>
+        <w:pStyle w:val="Default"/>
+        <w:spacing w:line="276" w:lineRule="auto"/>
+        <w:ind w:left="708"/>
+        <w:rPr>
+          <w:sz w:val="23"/>
+          <w:szCs w:val="23"/>
+        </w:rPr>
+      </w:pPr>
+      <w:r>
+        <w:rPr>
+          <w:sz w:val="23"/>
+          <w:szCs w:val="23"/>
+        </w:rPr>
+        <w:t>„dem Hauptfenster“, „dem Kontaktfenster“ und „dem Terminfenster“.</w:t>
+      </w:r>
+    </w:p>
+    <w:p>
+      <w:pPr>
+        <w:pStyle w:val="Default"/>
+        <w:spacing w:line="276" w:lineRule="auto"/>
+        <w:ind w:left="708"/>
+        <w:rPr>
+          <w:sz w:val="23"/>
+          <w:szCs w:val="23"/>
+        </w:rPr>
+      </w:pPr>
+    </w:p>
+    <w:p>
+      <w:pPr>
+        <w:pStyle w:val="Default"/>
+        <w:spacing w:line="276" w:lineRule="auto"/>
+        <w:rPr>
           <w:sz w:val="23"/>
           <w:szCs w:val="23"/>
         </w:rPr>
@@ -631,7 +968,7 @@
         <w:pStyle w:val="Default"/>
         <w:numPr>
           <w:ilvl w:val="0"/>
-          <w:numId w:val="2"/>
+          <w:numId w:val="1"/>
         </w:numPr>
         <w:spacing w:line="276" w:lineRule="auto"/>
         <w:rPr>
@@ -645,125 +982,69 @@
           <w:sz w:val="23"/>
           <w:szCs w:val="23"/>
         </w:rPr>
-        <w:t>Produkt-Schnittstellen</w:t>
-      </w:r>
-    </w:p>
-    <w:p>
-      <w:pPr>
-        <w:pStyle w:val="Default"/>
-        <w:spacing w:line="276" w:lineRule="auto"/>
-        <w:ind w:left="708"/>
-        <w:rPr>
-          <w:sz w:val="23"/>
-          <w:szCs w:val="23"/>
-        </w:rPr>
-      </w:pPr>
-      <w:r>
-        <w:rPr>
-          <w:sz w:val="23"/>
-          <w:szCs w:val="23"/>
-        </w:rPr>
-        <w:t>Die Schnittstellen bestehen aus dem Webserver und der Datenbank.</w:t>
-      </w:r>
-    </w:p>
-    <w:p>
-      <w:pPr>
-        <w:pStyle w:val="Default"/>
-        <w:spacing w:line="276" w:lineRule="auto"/>
-        <w:ind w:left="708"/>
-        <w:rPr>
-          <w:rFonts w:ascii="Times New Roman" w:hAnsi="Times New Roman" w:cs="Times New Roman"/>
-          <w:sz w:val="23"/>
-          <w:szCs w:val="23"/>
-        </w:rPr>
-      </w:pPr>
-    </w:p>
-    <w:p>
-      <w:pPr>
-        <w:pStyle w:val="Default"/>
-        <w:spacing w:line="276" w:lineRule="auto"/>
-        <w:ind w:left="708"/>
-        <w:rPr>
-          <w:rFonts w:ascii="Times New Roman" w:hAnsi="Times New Roman" w:cs="Times New Roman"/>
-          <w:sz w:val="23"/>
-          <w:szCs w:val="23"/>
-        </w:rPr>
-      </w:pPr>
-    </w:p>
-    <w:p>
-      <w:pPr>
-        <w:pStyle w:val="Default"/>
-        <w:spacing w:line="276" w:lineRule="auto"/>
-        <w:ind w:left="708"/>
-        <w:rPr>
-          <w:rFonts w:ascii="Times New Roman" w:hAnsi="Times New Roman" w:cs="Times New Roman"/>
-          <w:sz w:val="23"/>
-          <w:szCs w:val="23"/>
-        </w:rPr>
-      </w:pPr>
-    </w:p>
-    <w:p>
-      <w:pPr>
-        <w:pStyle w:val="Default"/>
-        <w:spacing w:line="276" w:lineRule="auto"/>
-        <w:ind w:left="708"/>
-        <w:rPr>
-          <w:rFonts w:ascii="Times New Roman" w:hAnsi="Times New Roman" w:cs="Times New Roman"/>
-          <w:sz w:val="23"/>
-          <w:szCs w:val="23"/>
-        </w:rPr>
-      </w:pPr>
-    </w:p>
-    <w:p>
-      <w:pPr>
-        <w:pStyle w:val="Default"/>
-        <w:spacing w:line="276" w:lineRule="auto"/>
-        <w:ind w:left="708"/>
-        <w:rPr>
-          <w:rFonts w:ascii="Times New Roman" w:hAnsi="Times New Roman" w:cs="Times New Roman"/>
-          <w:sz w:val="23"/>
-          <w:szCs w:val="23"/>
-        </w:rPr>
-      </w:pPr>
-    </w:p>
-    <w:p>
-      <w:pPr>
-        <w:pStyle w:val="Default"/>
-        <w:spacing w:line="276" w:lineRule="auto"/>
-        <w:rPr>
-          <w:b/>
-          <w:bCs/>
-          <w:sz w:val="23"/>
-          <w:szCs w:val="23"/>
-        </w:rPr>
-      </w:pPr>
-      <w:r>
-        <w:rPr>
-          <w:b/>
-          <w:bCs/>
-          <w:sz w:val="23"/>
-          <w:szCs w:val="23"/>
-        </w:rPr>
-        <w:lastRenderedPageBreak/>
-        <w:t xml:space="preserve">4. Produkt – Funktionen </w:t>
-      </w:r>
-    </w:p>
-    <w:p>
-      <w:pPr>
-        <w:pStyle w:val="Default"/>
-        <w:spacing w:line="276" w:lineRule="auto"/>
-        <w:ind w:left="708"/>
-        <w:rPr>
-          <w:sz w:val="23"/>
-          <w:szCs w:val="23"/>
-        </w:rPr>
-      </w:pPr>
-      <w:r>
-        <w:rPr>
-          <w:sz w:val="23"/>
-          <w:szCs w:val="23"/>
-        </w:rPr>
-        <w:t xml:space="preserve">Das Produkt besitzt die Funktionen Termine und/oder Kontakte über Mausklicks anlegen, einsehen und löschen zu können. </w:t>
+        <w:t xml:space="preserve">Das </w:t>
+      </w:r>
+      <w:r>
+        <w:rPr>
+          <w:b/>
+          <w:sz w:val="23"/>
+          <w:szCs w:val="23"/>
+        </w:rPr>
+        <w:t>Hauptfenster</w:t>
+      </w:r>
+    </w:p>
+    <w:p>
+      <w:pPr>
+        <w:pStyle w:val="Default"/>
+        <w:spacing w:line="276" w:lineRule="auto"/>
+        <w:ind w:left="720"/>
+        <w:rPr>
+          <w:sz w:val="23"/>
+          <w:szCs w:val="23"/>
+        </w:rPr>
+      </w:pPr>
+      <w:r>
+        <w:rPr>
+          <w:sz w:val="23"/>
+          <w:szCs w:val="23"/>
+        </w:rPr>
+        <w:t>/F10/ Als Benutzer kann ich über die Schaltflächen „Kontakte“ und „Termine“ selbst entscheiden, welche Ansicht ich sehen möchte.</w:t>
+      </w:r>
+    </w:p>
+    <w:p>
+      <w:pPr>
+        <w:pStyle w:val="Default"/>
+        <w:spacing w:line="276" w:lineRule="auto"/>
+        <w:ind w:left="720"/>
+        <w:rPr>
+          <w:sz w:val="23"/>
+          <w:szCs w:val="23"/>
+        </w:rPr>
+      </w:pPr>
+      <w:r>
+        <w:rPr>
+          <w:sz w:val="23"/>
+          <w:szCs w:val="23"/>
+        </w:rPr>
+        <w:t>/F10/ Als Benutzer kann ich über die Schaltfläche „Beenden“ das Hauptfenster schließen.</w:t>
+      </w:r>
+    </w:p>
+    <w:p>
+      <w:pPr>
+        <w:pStyle w:val="Default"/>
+        <w:spacing w:line="276" w:lineRule="auto"/>
+        <w:ind w:left="720"/>
+        <w:rPr>
+          <w:sz w:val="23"/>
+          <w:szCs w:val="23"/>
+        </w:rPr>
+      </w:pPr>
+      <w:r>
+        <w:rPr>
+          <w:sz w:val="23"/>
+          <w:szCs w:val="23"/>
+        </w:rPr>
+        <w:t>/F10W/ Als Benutzer möchte ich, dass die Ansichten in einem Separaten Fenster angezeigt werden.</w:t>
       </w:r>
     </w:p>
     <w:p>
@@ -781,7 +1062,7 @@
         <w:pStyle w:val="Default"/>
         <w:numPr>
           <w:ilvl w:val="0"/>
-          <w:numId w:val="2"/>
+          <w:numId w:val="1"/>
         </w:numPr>
         <w:spacing w:line="276" w:lineRule="auto"/>
         <w:rPr>
@@ -795,49 +1076,100 @@
           <w:sz w:val="23"/>
           <w:szCs w:val="23"/>
         </w:rPr>
-        <w:t>Hauptfenster</w:t>
-      </w:r>
-    </w:p>
-    <w:p>
-      <w:pPr>
-        <w:pStyle w:val="Default"/>
-        <w:spacing w:line="276" w:lineRule="auto"/>
-        <w:ind w:left="720"/>
-        <w:rPr>
-          <w:sz w:val="23"/>
-          <w:szCs w:val="23"/>
-        </w:rPr>
-      </w:pPr>
-      <w:r>
-        <w:rPr>
-          <w:sz w:val="23"/>
-          <w:szCs w:val="23"/>
-        </w:rPr>
-        <w:t>/F10/ Als Benutzer kann ich über die Schaltflächen „Kontakte“ und „Termine“ selbst entscheiden, welche Ansicht ich sehen möchte.</w:t>
-      </w:r>
-    </w:p>
-    <w:p>
-      <w:pPr>
-        <w:pStyle w:val="Default"/>
-        <w:spacing w:line="276" w:lineRule="auto"/>
-        <w:ind w:left="720"/>
-        <w:rPr>
-          <w:sz w:val="23"/>
-          <w:szCs w:val="23"/>
-        </w:rPr>
-      </w:pPr>
-      <w:r>
-        <w:rPr>
-          <w:sz w:val="23"/>
-          <w:szCs w:val="23"/>
-        </w:rPr>
-        <w:t>/F10W/ Als Benutzer möchte ich, dass die Ansichten in einem Separaten Fenster angezeigt werden.</w:t>
-      </w:r>
-    </w:p>
-    <w:p>
-      <w:pPr>
-        <w:pStyle w:val="Default"/>
-        <w:spacing w:line="276" w:lineRule="auto"/>
+        <w:t>Das Kontaktfenster</w:t>
+      </w:r>
+    </w:p>
+    <w:p>
+      <w:pPr>
+        <w:pStyle w:val="Default"/>
+        <w:spacing w:line="276" w:lineRule="auto"/>
+        <w:ind w:left="708"/>
+        <w:rPr>
+          <w:sz w:val="23"/>
+          <w:szCs w:val="23"/>
+        </w:rPr>
+      </w:pPr>
+      <w:r>
+        <w:rPr>
+          <w:sz w:val="23"/>
+          <w:szCs w:val="23"/>
+        </w:rPr>
+        <w:t xml:space="preserve">/F10/ Als Benutzer kann ich Felder durch klicken </w:t>
+      </w:r>
+      <w:r>
+        <w:rPr>
+          <w:sz w:val="23"/>
+          <w:szCs w:val="23"/>
+        </w:rPr>
+        <w:t>auswählen, diese ausfüllen und über die Schaltfläche „Speichern“ speichern.</w:t>
+      </w:r>
+    </w:p>
+    <w:p>
+      <w:pPr>
+        <w:pStyle w:val="Default"/>
+        <w:spacing w:line="276" w:lineRule="auto"/>
+        <w:ind w:left="708"/>
+        <w:rPr>
+          <w:sz w:val="23"/>
+          <w:szCs w:val="23"/>
+        </w:rPr>
+      </w:pPr>
+      <w:r>
+        <w:rPr>
+          <w:sz w:val="23"/>
+          <w:szCs w:val="23"/>
+        </w:rPr>
+        <w:t>/F10/ Als Benutzer kann ich mir die Informationen eines Kontaktes durch doppelklicken auf den Namen anzeigen lassen.</w:t>
+      </w:r>
+    </w:p>
+    <w:p>
+      <w:pPr>
+        <w:pStyle w:val="Default"/>
+        <w:spacing w:line="276" w:lineRule="auto"/>
+        <w:ind w:left="708"/>
+        <w:rPr>
+          <w:sz w:val="23"/>
+          <w:szCs w:val="23"/>
+        </w:rPr>
+      </w:pPr>
+      <w:r>
+        <w:rPr>
+          <w:sz w:val="23"/>
+          <w:szCs w:val="23"/>
+        </w:rPr>
+        <w:t>/F10/ Als Benutzer kann ich den angezeigten Kontakt bearbeiten und über die Schaltfläche „Speichern“ die Änderungen speichern.</w:t>
+      </w:r>
+      <w:r>
+        <w:rPr>
+          <w:sz w:val="23"/>
+          <w:szCs w:val="23"/>
+        </w:rPr>
+        <w:t xml:space="preserve"> </w:t>
+      </w:r>
+    </w:p>
+    <w:p>
+      <w:pPr>
+        <w:pStyle w:val="Default"/>
+        <w:spacing w:line="276" w:lineRule="auto"/>
+        <w:ind w:left="708"/>
+        <w:rPr>
+          <w:sz w:val="23"/>
+          <w:szCs w:val="23"/>
+        </w:rPr>
+      </w:pPr>
+      <w:r>
+        <w:rPr>
+          <w:sz w:val="23"/>
+          <w:szCs w:val="23"/>
+        </w:rPr>
+        <w:t>/F10/ Als Benutzer kann ich die angelegten Kontakte über die Schaltfläche „Löschen“ aus dem Produkt entfernen.</w:t>
+      </w:r>
+    </w:p>
+    <w:p>
+      <w:pPr>
+        <w:pStyle w:val="Default"/>
+        <w:spacing w:line="276" w:lineRule="auto"/>
+        <w:ind w:left="708"/>
         <w:rPr>
           <w:sz w:val="23"/>
           <w:szCs w:val="23"/>
@@ -849,7 +1181,7 @@
         <w:pStyle w:val="Default"/>
         <w:numPr>
           <w:ilvl w:val="0"/>
-          <w:numId w:val="2"/>
+          <w:numId w:val="1"/>
         </w:numPr>
         <w:spacing w:line="276" w:lineRule="auto"/>
         <w:rPr>
@@ -863,105 +1195,8 @@
           <w:sz w:val="23"/>
           <w:szCs w:val="23"/>
         </w:rPr>
-        <w:t>Kontakte</w:t>
-      </w:r>
-    </w:p>
-    <w:p>
-      <w:pPr>
-        <w:pStyle w:val="Default"/>
-        <w:spacing w:line="276" w:lineRule="auto"/>
-        <w:ind w:left="708"/>
-        <w:rPr>
-          <w:sz w:val="23"/>
-          <w:szCs w:val="23"/>
-        </w:rPr>
-      </w:pPr>
-      <w:r>
-        <w:rPr>
-          <w:sz w:val="23"/>
-          <w:szCs w:val="23"/>
-        </w:rPr>
-        <w:t>/F10/ Als Benutzer kann ich Felder durch klicken auswählen, diese ausfüllen und über die Schaltfläche „Speichern“ speichern.</w:t>
-      </w:r>
-    </w:p>
-    <w:p>
-      <w:pPr>
-        <w:pStyle w:val="Default"/>
-        <w:spacing w:line="276" w:lineRule="auto"/>
-        <w:ind w:left="708"/>
-        <w:rPr>
-          <w:sz w:val="23"/>
-          <w:szCs w:val="23"/>
-        </w:rPr>
-      </w:pPr>
-      <w:r>
-        <w:rPr>
-          <w:sz w:val="23"/>
-          <w:szCs w:val="23"/>
-        </w:rPr>
-        <w:t>/F10/ Als Benutzer kann ich mir die Informationen eines Kontaktes durch doppelklicken auf den Namen anzeigen lassen.</w:t>
-      </w:r>
-    </w:p>
-    <w:p>
-      <w:pPr>
-        <w:pStyle w:val="Default"/>
-        <w:spacing w:line="276" w:lineRule="auto"/>
-        <w:ind w:left="708"/>
-        <w:rPr>
-          <w:sz w:val="23"/>
-          <w:szCs w:val="23"/>
-        </w:rPr>
-      </w:pPr>
-      <w:r>
-        <w:rPr>
-          <w:sz w:val="23"/>
-          <w:szCs w:val="23"/>
-        </w:rPr>
-        <w:t xml:space="preserve">/F10/ Als Benutzer kann ich den angezeigten Kontakt bearbeiten und über die Schaltfläche „Speichern“ die Änderungen speichern. </w:t>
-      </w:r>
-    </w:p>
-    <w:p>
-      <w:pPr>
-        <w:pStyle w:val="Default"/>
-        <w:spacing w:line="276" w:lineRule="auto"/>
-        <w:ind w:left="708"/>
-        <w:rPr>
-          <w:sz w:val="23"/>
-          <w:szCs w:val="23"/>
-        </w:rPr>
-      </w:pPr>
-      <w:r>
-        <w:rPr>
-          <w:sz w:val="23"/>
-          <w:szCs w:val="23"/>
-        </w:rPr>
-        <w:t>/F10/ Als Benutzer kann ich die angelegten Kontakte über die Schaltfläche „Löschen“ aus dem Produkt entfernen.</w:t>
-      </w:r>
-    </w:p>
-    <w:p>
-      <w:pPr>
-        <w:pStyle w:val="Default"/>
-        <w:spacing w:line="276" w:lineRule="auto"/>
-        <w:ind w:left="708"/>
-        <w:rPr>
-          <w:sz w:val="23"/>
-          <w:szCs w:val="23"/>
-        </w:rPr>
-      </w:pPr>
-    </w:p>
-    <w:p>
-      <w:pPr>
-        <w:pStyle w:val="Default"/>
-        <w:numPr>
-          <w:ilvl w:val="0"/>
-          <w:numId w:val="2"/>
-        </w:numPr>
-        <w:spacing w:line="276" w:lineRule="auto"/>
-        <w:rPr>
-          <w:sz w:val="23"/>
-          <w:szCs w:val="23"/>
-        </w:rPr>
-      </w:pPr>
+        <w:t xml:space="preserve">Das </w:t>
+      </w:r>
       <w:r>
         <w:rPr>
           <w:b/>
@@ -976,7 +1211,7 @@
           <w:sz w:val="23"/>
           <w:szCs w:val="23"/>
         </w:rPr>
-        <w:t>e</w:t>
+        <w:t>fenster</w:t>
       </w:r>
     </w:p>
     <w:p>
@@ -1020,6 +1255,10 @@
         <w:pStyle w:val="Default"/>
         <w:spacing w:line="276" w:lineRule="auto"/>
         <w:ind w:left="720"/>
+        <w:rPr>
+          <w:sz w:val="23"/>
+          <w:szCs w:val="23"/>
+        </w:rPr>
       </w:pPr>
       <w:r>
         <w:rPr>
@@ -1028,6 +1267,24 @@
         </w:rPr>
         <w:t>/F10/ Als Benutzer kann ich die Woche für die Terminansicht über ein Datumsfeld selbst auswählen.</w:t>
       </w:r>
+    </w:p>
+    <w:p>
+      <w:pPr>
+        <w:pStyle w:val="Default"/>
+        <w:spacing w:line="276" w:lineRule="auto"/>
+        <w:ind w:left="720"/>
+        <w:rPr>
+          <w:sz w:val="23"/>
+          <w:szCs w:val="23"/>
+        </w:rPr>
+      </w:pPr>
+    </w:p>
+    <w:p>
+      <w:pPr>
+        <w:pStyle w:val="Default"/>
+        <w:spacing w:line="276" w:lineRule="auto"/>
+        <w:ind w:left="720"/>
+      </w:pPr>
     </w:p>
     <w:p>
       <w:pPr>
@@ -1093,7 +1350,37 @@
           <w:sz w:val="23"/>
           <w:szCs w:val="23"/>
         </w:rPr>
-        <w:t>/D10/ Die Daten werden in einer Tabelle abgelegt und dort sicher aufgehoben.</w:t>
+        <w:t>/D10/</w:t>
+      </w:r>
+      <w:r>
+        <w:rPr>
+          <w:rFonts w:ascii="Calibri" w:hAnsi="Calibri" w:cs="Calibri"/>
+          <w:bCs/>
+          <w:color w:val="000000"/>
+          <w:sz w:val="23"/>
+          <w:szCs w:val="23"/>
+        </w:rPr>
+        <w:t xml:space="preserve"> Die Daten werden in einer Tabelle abgelegt und dort sicher auf</w:t>
+      </w:r>
+      <w:r>
+        <w:rPr>
+          <w:rFonts w:ascii="Calibri" w:hAnsi="Calibri" w:cs="Calibri"/>
+          <w:bCs/>
+          <w:color w:val="000000"/>
+          <w:sz w:val="23"/>
+          <w:szCs w:val="23"/>
+        </w:rPr>
+        <w:t>bewahrt</w:t>
+      </w:r>
+      <w:r>
+        <w:rPr>
+          <w:rFonts w:ascii="Calibri" w:hAnsi="Calibri" w:cs="Calibri"/>
+          <w:bCs/>
+          <w:color w:val="000000"/>
+          <w:sz w:val="23"/>
+          <w:szCs w:val="23"/>
+        </w:rPr>
+        <w:t>.</w:t>
       </w:r>
     </w:p>
     <w:p>
@@ -1145,20 +1432,48 @@
         <w:rPr>
           <w:rFonts w:ascii="Calibri" w:hAnsi="Calibri" w:cs="Calibri"/>
           <w:color w:val="000000"/>
-          <w:sz w:val="23"/>
-          <w:szCs w:val="23"/>
-        </w:rPr>
-      </w:pPr>
-      <w:r>
-        <w:rPr>
-          <w:rFonts w:ascii="Calibri" w:hAnsi="Calibri" w:cs="Calibri"/>
-          <w:b/>
-          <w:bCs/>
-          <w:color w:val="000000"/>
-          <w:sz w:val="23"/>
-          <w:szCs w:val="23"/>
-        </w:rPr>
-        <w:t>6. Produkt-Leistungen</w:t>
+          <w:sz w:val="24"/>
+          <w:szCs w:val="24"/>
+        </w:rPr>
+      </w:pPr>
+    </w:p>
+    <w:p>
+      <w:pPr>
+        <w:autoSpaceDE w:val="0"/>
+        <w:autoSpaceDN w:val="0"/>
+        <w:adjustRightInd w:val="0"/>
+        <w:spacing w:after="0" w:line="240" w:lineRule="auto"/>
+        <w:rPr>
+          <w:rFonts w:ascii="Calibri" w:hAnsi="Calibri" w:cs="Calibri"/>
+          <w:color w:val="000000"/>
+          <w:sz w:val="24"/>
+          <w:szCs w:val="24"/>
+        </w:rPr>
+      </w:pPr>
+    </w:p>
+    <w:p>
+      <w:pPr>
+        <w:autoSpaceDE w:val="0"/>
+        <w:autoSpaceDN w:val="0"/>
+        <w:adjustRightInd w:val="0"/>
+        <w:spacing w:after="0" w:line="240" w:lineRule="auto"/>
+        <w:rPr>
+          <w:rFonts w:ascii="Calibri" w:hAnsi="Calibri" w:cs="Calibri"/>
+          <w:color w:val="000000"/>
+          <w:sz w:val="23"/>
+          <w:szCs w:val="23"/>
+        </w:rPr>
+      </w:pPr>
+      <w:r>
+        <w:rPr>
+          <w:rFonts w:ascii="Calibri" w:hAnsi="Calibri" w:cs="Calibri"/>
+          <w:b/>
+          <w:bCs/>
+          <w:color w:val="000000"/>
+          <w:sz w:val="23"/>
+          <w:szCs w:val="23"/>
+        </w:rPr>
+        <w:t xml:space="preserve">6. Produkt-Leistungen: </w:t>
       </w:r>
     </w:p>
     <w:p>
@@ -1231,22 +1546,107 @@
         <w:spacing w:after="0" w:line="240" w:lineRule="auto"/>
         <w:rPr>
           <w:rFonts w:ascii="Calibri" w:hAnsi="Calibri" w:cs="Calibri"/>
-          <w:b/>
-          <w:bCs/>
-          <w:color w:val="000000"/>
-          <w:sz w:val="23"/>
-          <w:szCs w:val="23"/>
-        </w:rPr>
-      </w:pPr>
-      <w:r>
-        <w:rPr>
-          <w:rFonts w:ascii="Calibri" w:hAnsi="Calibri" w:cs="Calibri"/>
-          <w:b/>
-          <w:bCs/>
-          <w:color w:val="000000"/>
-          <w:sz w:val="23"/>
-          <w:szCs w:val="23"/>
-        </w:rPr>
+          <w:color w:val="000000"/>
+          <w:sz w:val="24"/>
+          <w:szCs w:val="24"/>
+        </w:rPr>
+      </w:pPr>
+    </w:p>
+    <w:p>
+      <w:pPr>
+        <w:autoSpaceDE w:val="0"/>
+        <w:autoSpaceDN w:val="0"/>
+        <w:adjustRightInd w:val="0"/>
+        <w:spacing w:after="0" w:line="240" w:lineRule="auto"/>
+        <w:rPr>
+          <w:rFonts w:ascii="Calibri" w:hAnsi="Calibri" w:cs="Calibri"/>
+          <w:color w:val="000000"/>
+          <w:sz w:val="24"/>
+          <w:szCs w:val="24"/>
+        </w:rPr>
+      </w:pPr>
+    </w:p>
+    <w:p>
+      <w:pPr>
+        <w:autoSpaceDE w:val="0"/>
+        <w:autoSpaceDN w:val="0"/>
+        <w:adjustRightInd w:val="0"/>
+        <w:spacing w:after="0" w:line="240" w:lineRule="auto"/>
+        <w:rPr>
+          <w:rFonts w:ascii="Calibri" w:hAnsi="Calibri" w:cs="Calibri"/>
+          <w:color w:val="000000"/>
+          <w:sz w:val="24"/>
+          <w:szCs w:val="24"/>
+        </w:rPr>
+      </w:pPr>
+    </w:p>
+    <w:p>
+      <w:pPr>
+        <w:autoSpaceDE w:val="0"/>
+        <w:autoSpaceDN w:val="0"/>
+        <w:adjustRightInd w:val="0"/>
+        <w:spacing w:after="0" w:line="240" w:lineRule="auto"/>
+        <w:rPr>
+          <w:rFonts w:ascii="Calibri" w:hAnsi="Calibri" w:cs="Calibri"/>
+          <w:color w:val="000000"/>
+          <w:sz w:val="24"/>
+          <w:szCs w:val="24"/>
+        </w:rPr>
+      </w:pPr>
+    </w:p>
+    <w:p>
+      <w:pPr>
+        <w:autoSpaceDE w:val="0"/>
+        <w:autoSpaceDN w:val="0"/>
+        <w:adjustRightInd w:val="0"/>
+        <w:spacing w:after="0" w:line="240" w:lineRule="auto"/>
+        <w:rPr>
+          <w:rFonts w:ascii="Calibri" w:hAnsi="Calibri" w:cs="Calibri"/>
+          <w:color w:val="000000"/>
+          <w:sz w:val="24"/>
+          <w:szCs w:val="24"/>
+        </w:rPr>
+      </w:pPr>
+    </w:p>
+    <w:p>
+      <w:pPr>
+        <w:autoSpaceDE w:val="0"/>
+        <w:autoSpaceDN w:val="0"/>
+        <w:adjustRightInd w:val="0"/>
+        <w:spacing w:after="0" w:line="240" w:lineRule="auto"/>
+        <w:rPr>
+          <w:rFonts w:ascii="Calibri" w:hAnsi="Calibri" w:cs="Calibri"/>
+          <w:color w:val="000000"/>
+          <w:sz w:val="24"/>
+          <w:szCs w:val="24"/>
+        </w:rPr>
+      </w:pPr>
+    </w:p>
+    <w:p>
+      <w:pPr>
+        <w:autoSpaceDE w:val="0"/>
+        <w:autoSpaceDN w:val="0"/>
+        <w:adjustRightInd w:val="0"/>
+        <w:spacing w:after="0" w:line="240" w:lineRule="auto"/>
+        <w:rPr>
+          <w:rFonts w:ascii="Calibri" w:hAnsi="Calibri" w:cs="Calibri"/>
+          <w:b/>
+          <w:bCs/>
+          <w:color w:val="000000"/>
+          <w:sz w:val="23"/>
+          <w:szCs w:val="23"/>
+        </w:rPr>
+      </w:pPr>
+      <w:r>
+        <w:rPr>
+          <w:rFonts w:ascii="Calibri" w:hAnsi="Calibri" w:cs="Calibri"/>
+          <w:b/>
+          <w:bCs/>
+          <w:color w:val="000000"/>
+          <w:sz w:val="23"/>
+          <w:szCs w:val="23"/>
+        </w:rPr>
+        <w:lastRenderedPageBreak/>
         <w:t xml:space="preserve">7. Benutzeroberfläche </w:t>
       </w:r>
     </w:p>
@@ -1255,7 +1655,7 @@
         <w:pStyle w:val="Listenabsatz"/>
         <w:numPr>
           <w:ilvl w:val="0"/>
-          <w:numId w:val="2"/>
+          <w:numId w:val="1"/>
         </w:numPr>
         <w:autoSpaceDE w:val="0"/>
         <w:autoSpaceDN w:val="0"/>
@@ -1263,26 +1663,27 @@
         <w:spacing w:after="0" w:line="240" w:lineRule="auto"/>
         <w:rPr>
           <w:rFonts w:ascii="Calibri" w:hAnsi="Calibri" w:cs="Calibri"/>
-          <w:b/>
-          <w:color w:val="000000"/>
-          <w:sz w:val="23"/>
-          <w:szCs w:val="23"/>
-        </w:rPr>
-      </w:pPr>
-      <w:r>
-        <w:rPr>
-          <w:rFonts w:ascii="Calibri" w:hAnsi="Calibri" w:cs="Calibri"/>
-          <w:b/>
-          <w:color w:val="000000"/>
-          <w:sz w:val="23"/>
-          <w:szCs w:val="23"/>
-        </w:rPr>
-        <w:t>Die Benutzeroberfläche</w:t>
-      </w:r>
-    </w:p>
-    <w:p>
-      <w:pPr>
-        <w:pStyle w:val="Listenabsatz"/>
+          <w:color w:val="000000"/>
+          <w:sz w:val="23"/>
+          <w:szCs w:val="23"/>
+        </w:rPr>
+      </w:pPr>
+      <w:r>
+        <w:rPr>
+          <w:rFonts w:ascii="Calibri" w:hAnsi="Calibri" w:cs="Calibri"/>
+          <w:b/>
+          <w:bCs/>
+          <w:color w:val="000000"/>
+          <w:sz w:val="23"/>
+          <w:szCs w:val="23"/>
+        </w:rPr>
+        <w:t>Das Hauptfenster</w:t>
+      </w:r>
+    </w:p>
+    <w:p>
+      <w:pPr>
+        <w:pStyle w:val="Listenabsatz"/>
+        <w:ind w:left="708"/>
         <w:rPr>
           <w:rFonts w:ascii="Calibri" w:hAnsi="Calibri" w:cs="Calibri"/>
           <w:color w:val="000000"/>
@@ -1303,6 +1704,7 @@
     <w:p>
       <w:pPr>
         <w:pStyle w:val="Listenabsatz"/>
+        <w:ind w:left="708"/>
         <w:rPr>
           <w:rFonts w:ascii="Calibri" w:hAnsi="Calibri" w:cs="Calibri"/>
           <w:color w:val="000000"/>
@@ -1316,144 +1718,250 @@
         <w:pStyle w:val="Listenabsatz"/>
         <w:numPr>
           <w:ilvl w:val="0"/>
-          <w:numId w:val="2"/>
+          <w:numId w:val="1"/>
         </w:numPr>
         <w:rPr>
           <w:rFonts w:ascii="Calibri" w:hAnsi="Calibri" w:cs="Calibri"/>
           <w:b/>
+          <w:color w:val="000000"/>
+          <w:sz w:val="23"/>
+          <w:szCs w:val="23"/>
+        </w:rPr>
+      </w:pPr>
+      <w:r>
+        <w:rPr>
+          <w:rFonts w:ascii="Calibri" w:hAnsi="Calibri" w:cs="Calibri"/>
+          <w:b/>
+          <w:color w:val="000000"/>
+          <w:sz w:val="23"/>
+          <w:szCs w:val="23"/>
+        </w:rPr>
+        <w:t>Das Terminfenster</w:t>
+      </w:r>
+    </w:p>
+    <w:p>
+      <w:pPr>
+        <w:pStyle w:val="Listenabsatz"/>
+        <w:rPr>
+          <w:rFonts w:ascii="Calibri" w:hAnsi="Calibri" w:cs="Calibri"/>
+          <w:color w:val="000000"/>
+          <w:sz w:val="23"/>
+          <w:szCs w:val="23"/>
+        </w:rPr>
+      </w:pPr>
+      <w:r>
+        <w:rPr>
+          <w:rFonts w:ascii="Calibri" w:hAnsi="Calibri" w:cs="Calibri"/>
+          <w:color w:val="000000"/>
+          <w:sz w:val="23"/>
+          <w:szCs w:val="23"/>
+        </w:rPr>
+        <w:t>Die Benutzeroberfläche soll aus einem Raster</w:t>
+      </w:r>
+      <w:r>
+        <w:rPr>
+          <w:rFonts w:ascii="Calibri" w:hAnsi="Calibri" w:cs="Calibri"/>
+          <w:color w:val="000000"/>
+          <w:sz w:val="23"/>
+          <w:szCs w:val="23"/>
+        </w:rPr>
+        <w:t>, einem Datum zum Auswählen, einem Bereich zur Anzeige für Details</w:t>
+      </w:r>
+      <w:r>
+        <w:rPr>
+          <w:rFonts w:ascii="Calibri" w:hAnsi="Calibri" w:cs="Calibri"/>
+          <w:color w:val="000000"/>
+          <w:sz w:val="23"/>
+          <w:szCs w:val="23"/>
+        </w:rPr>
+        <w:t xml:space="preserve"> bestehen.</w:t>
+      </w:r>
+    </w:p>
+    <w:p>
+      <w:pPr>
+        <w:pStyle w:val="Listenabsatz"/>
+        <w:rPr>
+          <w:rFonts w:ascii="Calibri" w:hAnsi="Calibri" w:cs="Calibri"/>
+          <w:color w:val="000000"/>
+          <w:sz w:val="23"/>
+          <w:szCs w:val="23"/>
+        </w:rPr>
+      </w:pPr>
+      <w:r>
+        <w:rPr>
+          <w:rFonts w:ascii="Calibri" w:hAnsi="Calibri" w:cs="Calibri"/>
+          <w:color w:val="000000"/>
+          <w:sz w:val="23"/>
+          <w:szCs w:val="23"/>
+        </w:rPr>
+        <w:t xml:space="preserve">Das Raster soll </w:t>
+      </w:r>
+      <w:r>
+        <w:rPr>
+          <w:rFonts w:ascii="Calibri" w:hAnsi="Calibri" w:cs="Calibri"/>
+          <w:color w:val="000000"/>
+          <w:sz w:val="23"/>
+          <w:szCs w:val="23"/>
+        </w:rPr>
+        <w:t xml:space="preserve">ähnlich wie in Excel aufgebaut sein und </w:t>
+      </w:r>
+      <w:r>
+        <w:rPr>
+          <w:rFonts w:ascii="Calibri" w:hAnsi="Calibri" w:cs="Calibri"/>
+          <w:color w:val="000000"/>
+          <w:sz w:val="23"/>
+          <w:szCs w:val="23"/>
+        </w:rPr>
+        <w:t>aus einer X-Achse und einer Y-Achse bestehen.</w:t>
+      </w:r>
+    </w:p>
+    <w:p>
+      <w:pPr>
+        <w:pStyle w:val="Listenabsatz"/>
+        <w:rPr>
+          <w:rFonts w:ascii="Calibri" w:hAnsi="Calibri" w:cs="Calibri"/>
+          <w:color w:val="000000"/>
+          <w:sz w:val="23"/>
+          <w:szCs w:val="23"/>
+        </w:rPr>
+      </w:pPr>
+      <w:r>
+        <w:rPr>
+          <w:rFonts w:ascii="Calibri" w:hAnsi="Calibri" w:cs="Calibri"/>
+          <w:color w:val="000000"/>
+          <w:sz w:val="23"/>
+          <w:szCs w:val="23"/>
+        </w:rPr>
+        <w:t xml:space="preserve">Die Y-Achse </w:t>
+      </w:r>
+      <w:r>
+        <w:rPr>
+          <w:rFonts w:ascii="Calibri" w:hAnsi="Calibri" w:cs="Calibri"/>
+          <w:color w:val="000000"/>
+          <w:sz w:val="23"/>
+          <w:szCs w:val="23"/>
+        </w:rPr>
+        <w:t>weist dabei auf die Uhrzeiten eines Tages von 6:00 – 24:00 Uhr.</w:t>
+      </w:r>
+    </w:p>
+    <w:p>
+      <w:pPr>
+        <w:pStyle w:val="Listenabsatz"/>
+        <w:rPr>
+          <w:rFonts w:ascii="Calibri" w:hAnsi="Calibri" w:cs="Calibri"/>
+          <w:color w:val="000000"/>
+          <w:sz w:val="23"/>
+          <w:szCs w:val="23"/>
+        </w:rPr>
+      </w:pPr>
+      <w:r>
+        <w:rPr>
+          <w:rFonts w:ascii="Calibri" w:hAnsi="Calibri" w:cs="Calibri"/>
+          <w:color w:val="000000"/>
+          <w:sz w:val="23"/>
+          <w:szCs w:val="23"/>
+        </w:rPr>
+        <w:t>Die X-Achse weist dabei auf die einzelnen Wochentage von Montag – Sonntag.</w:t>
+      </w:r>
+    </w:p>
+    <w:p>
+      <w:pPr>
+        <w:pStyle w:val="Listenabsatz"/>
+        <w:rPr>
+          <w:rFonts w:ascii="Calibri" w:hAnsi="Calibri" w:cs="Calibri"/>
+          <w:color w:val="000000"/>
+          <w:sz w:val="23"/>
+          <w:szCs w:val="23"/>
+        </w:rPr>
+      </w:pPr>
+      <w:r>
+        <w:rPr>
+          <w:rFonts w:ascii="Calibri" w:hAnsi="Calibri" w:cs="Calibri"/>
+          <w:color w:val="000000"/>
+          <w:sz w:val="23"/>
+          <w:szCs w:val="23"/>
+        </w:rPr>
+        <w:t>Der Bereich für die Details soll aus 4 Labeln und 1 Textanzeige bestehen.</w:t>
+      </w:r>
+    </w:p>
+    <w:p>
+      <w:pPr>
+        <w:pStyle w:val="Listenabsatz"/>
+        <w:rPr>
+          <w:rFonts w:ascii="Calibri" w:hAnsi="Calibri" w:cs="Calibri"/>
+          <w:color w:val="000000"/>
+          <w:sz w:val="23"/>
+          <w:szCs w:val="23"/>
+        </w:rPr>
+      </w:pPr>
+    </w:p>
+    <w:p>
+      <w:pPr>
+        <w:pStyle w:val="Listenabsatz"/>
+        <w:numPr>
+          <w:ilvl w:val="0"/>
+          <w:numId w:val="1"/>
+        </w:numPr>
+        <w:rPr>
+          <w:rFonts w:ascii="Calibri" w:hAnsi="Calibri" w:cs="Calibri"/>
+          <w:b/>
+          <w:color w:val="000000"/>
+          <w:sz w:val="23"/>
+          <w:szCs w:val="23"/>
+        </w:rPr>
+      </w:pPr>
+      <w:r>
+        <w:rPr>
+          <w:rFonts w:ascii="Calibri" w:hAnsi="Calibri" w:cs="Calibri"/>
+          <w:b/>
+          <w:color w:val="000000"/>
+          <w:sz w:val="23"/>
+          <w:szCs w:val="23"/>
+        </w:rPr>
+        <w:t>Das Kontaktfenster</w:t>
+      </w:r>
+    </w:p>
+    <w:p>
+      <w:pPr>
+        <w:pStyle w:val="Listenabsatz"/>
+        <w:rPr>
+          <w:rFonts w:ascii="Calibri" w:hAnsi="Calibri" w:cs="Calibri"/>
+          <w:color w:val="000000"/>
+          <w:sz w:val="23"/>
+          <w:szCs w:val="23"/>
+        </w:rPr>
+      </w:pPr>
+      <w:r>
+        <w:rPr>
+          <w:rFonts w:ascii="Calibri" w:hAnsi="Calibri" w:cs="Calibri"/>
+          <w:color w:val="000000"/>
+          <w:sz w:val="23"/>
+          <w:szCs w:val="23"/>
+        </w:rPr>
+        <w:t>Die Benutzeroberfläche soll aus einem Fenster mit einer Liste, 7 Eingabefeldern, einer Bildanzeige und 2 Schaltflächen bestehen.</w:t>
+      </w:r>
+    </w:p>
+    <w:p>
+      <w:pPr>
+        <w:pStyle w:val="Listenabsatz"/>
+        <w:ind w:left="708"/>
+        <w:rPr>
+          <w:rFonts w:ascii="Calibri" w:hAnsi="Calibri" w:cs="Calibri"/>
           <w:color w:val="000000"/>
           <w:sz w:val="24"/>
           <w:szCs w:val="24"/>
         </w:rPr>
       </w:pPr>
-      <w:r>
-        <w:rPr>
-          <w:rFonts w:ascii="Calibri" w:hAnsi="Calibri" w:cs="Calibri"/>
-          <w:b/>
-          <w:color w:val="000000"/>
-          <w:sz w:val="23"/>
-          <w:szCs w:val="23"/>
-        </w:rPr>
-        <w:t>Die Terminansicht</w:t>
-      </w:r>
-    </w:p>
-    <w:p>
-      <w:pPr>
-        <w:pStyle w:val="Listenabsatz"/>
-        <w:rPr>
-          <w:rFonts w:ascii="Calibri" w:hAnsi="Calibri" w:cs="Calibri"/>
-          <w:color w:val="000000"/>
-          <w:sz w:val="23"/>
-          <w:szCs w:val="23"/>
-        </w:rPr>
-      </w:pPr>
-      <w:r>
-        <w:rPr>
-          <w:rFonts w:ascii="Calibri" w:hAnsi="Calibri" w:cs="Calibri"/>
-          <w:color w:val="000000"/>
-          <w:sz w:val="23"/>
-          <w:szCs w:val="23"/>
-        </w:rPr>
-        <w:t xml:space="preserve">Die Terminansicht soll aus einem Fenster mit folgenden Merkmalen </w:t>
-      </w:r>
-      <w:r>
-        <w:rPr>
-          <w:rFonts w:ascii="Calibri" w:hAnsi="Calibri" w:cs="Calibri"/>
-          <w:color w:val="000000"/>
-          <w:sz w:val="23"/>
-          <w:szCs w:val="23"/>
-        </w:rPr>
-        <w:t>bestehen</w:t>
-      </w:r>
-      <w:r>
-        <w:rPr>
-          <w:rFonts w:ascii="Calibri" w:hAnsi="Calibri" w:cs="Calibri"/>
-          <w:color w:val="000000"/>
-          <w:sz w:val="23"/>
-          <w:szCs w:val="23"/>
-        </w:rPr>
-        <w:t>:</w:t>
-      </w:r>
-    </w:p>
-    <w:p>
-      <w:pPr>
-        <w:pStyle w:val="Listenabsatz"/>
-        <w:numPr>
-          <w:ilvl w:val="0"/>
-          <w:numId w:val="3"/>
-        </w:numPr>
-        <w:rPr>
-          <w:rFonts w:ascii="Calibri" w:hAnsi="Calibri" w:cs="Calibri"/>
-          <w:color w:val="000000"/>
-          <w:sz w:val="23"/>
-          <w:szCs w:val="23"/>
-        </w:rPr>
-      </w:pPr>
-      <w:r>
-        <w:rPr>
-          <w:rFonts w:ascii="Calibri" w:hAnsi="Calibri" w:cs="Calibri"/>
-          <w:color w:val="000000"/>
-          <w:sz w:val="23"/>
-          <w:szCs w:val="23"/>
-        </w:rPr>
-        <w:t>Felder zum Anklicken.</w:t>
-      </w:r>
-    </w:p>
-    <w:p>
-      <w:pPr>
-        <w:pStyle w:val="Listenabsatz"/>
-        <w:numPr>
-          <w:ilvl w:val="0"/>
-          <w:numId w:val="3"/>
-        </w:numPr>
-        <w:rPr>
-          <w:rFonts w:ascii="Calibri" w:hAnsi="Calibri" w:cs="Calibri"/>
-          <w:color w:val="000000"/>
-          <w:sz w:val="23"/>
-          <w:szCs w:val="23"/>
-        </w:rPr>
-      </w:pPr>
-      <w:r>
-        <w:rPr>
-          <w:rFonts w:ascii="Calibri" w:hAnsi="Calibri" w:cs="Calibri"/>
-          <w:color w:val="000000"/>
-          <w:sz w:val="23"/>
-          <w:szCs w:val="23"/>
-        </w:rPr>
-        <w:t>Einem Datumsfeld.</w:t>
-      </w:r>
-    </w:p>
-    <w:p>
-      <w:pPr>
-        <w:pStyle w:val="Listenabsatz"/>
-        <w:numPr>
-          <w:ilvl w:val="0"/>
-          <w:numId w:val="3"/>
-        </w:numPr>
-        <w:rPr>
-          <w:rFonts w:ascii="Calibri" w:hAnsi="Calibri" w:cs="Calibri"/>
-          <w:color w:val="000000"/>
-          <w:sz w:val="23"/>
-          <w:szCs w:val="23"/>
-        </w:rPr>
-      </w:pPr>
-      <w:r>
-        <w:rPr>
-          <w:rFonts w:ascii="Calibri" w:hAnsi="Calibri" w:cs="Calibri"/>
-          <w:color w:val="000000"/>
-          <w:sz w:val="23"/>
-          <w:szCs w:val="23"/>
-        </w:rPr>
-        <w:t>Termindetails im rechten Bereich.</w:t>
-      </w:r>
-    </w:p>
-    <w:p>
-      <w:pPr>
-        <w:rPr>
-          <w:rFonts w:ascii="Calibri" w:hAnsi="Calibri" w:cs="Calibri"/>
-          <w:color w:val="000000"/>
-          <w:sz w:val="23"/>
-          <w:szCs w:val="23"/>
+    </w:p>
+    <w:p>
+      <w:pPr>
+        <w:pStyle w:val="Listenabsatz"/>
+        <w:ind w:left="708"/>
+        <w:rPr>
+          <w:rFonts w:ascii="Calibri" w:hAnsi="Calibri" w:cs="Calibri"/>
+          <w:color w:val="000000"/>
+          <w:sz w:val="24"/>
+          <w:szCs w:val="24"/>
         </w:rPr>
       </w:pPr>
     </w:p>
@@ -1465,8 +1973,114 @@
         <w:spacing w:after="0" w:line="240" w:lineRule="auto"/>
         <w:rPr>
           <w:rFonts w:ascii="Calibri" w:hAnsi="Calibri" w:cs="Calibri"/>
-          <w:b/>
-          <w:bCs/>
+          <w:color w:val="000000"/>
+          <w:sz w:val="23"/>
+          <w:szCs w:val="23"/>
+        </w:rPr>
+      </w:pPr>
+      <w:r>
+        <w:rPr>
+          <w:rFonts w:ascii="Calibri" w:hAnsi="Calibri" w:cs="Calibri"/>
+          <w:b/>
+          <w:bCs/>
+          <w:color w:val="000000"/>
+          <w:sz w:val="23"/>
+          <w:szCs w:val="23"/>
+        </w:rPr>
+        <w:t xml:space="preserve">8. Qualitäts-Zielbestimmungen </w:t>
+      </w:r>
+    </w:p>
+    <w:p>
+      <w:pPr>
+        <w:pStyle w:val="Listenabsatz"/>
+        <w:ind w:left="0"/>
+        <w:rPr>
+          <w:sz w:val="23"/>
+          <w:szCs w:val="23"/>
+        </w:rPr>
+      </w:pPr>
+      <w:r>
+        <w:rPr>
+          <w:rFonts w:ascii="Calibri" w:hAnsi="Calibri" w:cs="Calibri"/>
+          <w:color w:val="000000"/>
+          <w:sz w:val="23"/>
+          <w:szCs w:val="23"/>
+        </w:rPr>
+        <w:tab/>
+      </w:r>
+      <w:r>
+        <w:rPr>
+          <w:rFonts w:ascii="Calibri" w:hAnsi="Calibri" w:cs="Calibri"/>
+          <w:color w:val="000000"/>
+          <w:sz w:val="23"/>
+          <w:szCs w:val="23"/>
+        </w:rPr>
+        <w:t xml:space="preserve">Die </w:t>
+      </w:r>
+      <w:r>
+        <w:rPr>
+          <w:sz w:val="23"/>
+          <w:szCs w:val="23"/>
+        </w:rPr>
+        <w:t xml:space="preserve">Datenbank </w:t>
+      </w:r>
+      <w:r>
+        <w:rPr>
+          <w:sz w:val="23"/>
+          <w:szCs w:val="23"/>
+        </w:rPr>
+        <w:t>soll nach</w:t>
+      </w:r>
+      <w:r>
+        <w:rPr>
+          <w:sz w:val="23"/>
+          <w:szCs w:val="23"/>
+        </w:rPr>
+        <w:t xml:space="preserve"> der dritten Normal-Form</w:t>
+      </w:r>
+      <w:r>
+        <w:rPr>
+          <w:sz w:val="23"/>
+          <w:szCs w:val="23"/>
+        </w:rPr>
+        <w:t xml:space="preserve"> aufgesetzt sein.</w:t>
+      </w:r>
+    </w:p>
+    <w:p>
+      <w:pPr>
+        <w:pStyle w:val="Listenabsatz"/>
+        <w:ind w:left="0" w:firstLine="708"/>
+        <w:rPr>
+          <w:sz w:val="23"/>
+          <w:szCs w:val="23"/>
+        </w:rPr>
+      </w:pPr>
+      <w:r>
+        <w:rPr>
+          <w:sz w:val="23"/>
+          <w:szCs w:val="23"/>
+        </w:rPr>
+        <w:t>Das Projekt soll objektorientiert programmiert sein.</w:t>
+      </w:r>
+    </w:p>
+    <w:p>
+      <w:pPr>
+        <w:pStyle w:val="Listenabsatz"/>
+        <w:ind w:left="0" w:firstLine="708"/>
+        <w:rPr>
+          <w:rFonts w:ascii="Calibri" w:hAnsi="Calibri" w:cs="Calibri"/>
+          <w:color w:val="000000"/>
+          <w:sz w:val="23"/>
+          <w:szCs w:val="23"/>
+        </w:rPr>
+      </w:pPr>
+    </w:p>
+    <w:p>
+      <w:pPr>
+        <w:pStyle w:val="Listenabsatz"/>
+        <w:ind w:left="0" w:firstLine="708"/>
+        <w:rPr>
+          <w:rFonts w:ascii="Calibri" w:hAnsi="Calibri" w:cs="Calibri"/>
           <w:color w:val="000000"/>
           <w:sz w:val="23"/>
           <w:szCs w:val="23"/>
@@ -1481,24 +2095,21 @@
         <w:spacing w:after="0" w:line="240" w:lineRule="auto"/>
         <w:rPr>
           <w:rFonts w:ascii="Calibri" w:hAnsi="Calibri" w:cs="Calibri"/>
-          <w:b/>
-          <w:bCs/>
-          <w:color w:val="000000"/>
-          <w:sz w:val="23"/>
-          <w:szCs w:val="23"/>
-        </w:rPr>
-      </w:pPr>
-      <w:r>
-        <w:rPr>
-          <w:rFonts w:ascii="Calibri" w:hAnsi="Calibri" w:cs="Calibri"/>
-          <w:b/>
-          <w:bCs/>
-          <w:color w:val="000000"/>
-          <w:sz w:val="23"/>
-          <w:szCs w:val="23"/>
-        </w:rPr>
-        <w:lastRenderedPageBreak/>
-        <w:t xml:space="preserve">7. Benutzeroberfläche </w:t>
+          <w:color w:val="000000"/>
+          <w:sz w:val="23"/>
+          <w:szCs w:val="23"/>
+        </w:rPr>
+      </w:pPr>
+      <w:r>
+        <w:rPr>
+          <w:rFonts w:ascii="Calibri" w:hAnsi="Calibri" w:cs="Calibri"/>
+          <w:b/>
+          <w:bCs/>
+          <w:color w:val="000000"/>
+          <w:sz w:val="23"/>
+          <w:szCs w:val="23"/>
+        </w:rPr>
+        <w:t xml:space="preserve">9. Globale Testszenarien </w:t>
       </w:r>
     </w:p>
     <w:p>
@@ -1506,288 +2117,7 @@
         <w:pStyle w:val="Listenabsatz"/>
         <w:numPr>
           <w:ilvl w:val="0"/>
-          <w:numId w:val="2"/>
-        </w:numPr>
-        <w:rPr>
-          <w:rFonts w:ascii="Calibri" w:hAnsi="Calibri" w:cs="Calibri"/>
-          <w:b/>
-          <w:color w:val="000000"/>
-          <w:sz w:val="24"/>
-          <w:szCs w:val="24"/>
-        </w:rPr>
-      </w:pPr>
-      <w:r>
-        <w:rPr>
-          <w:rFonts w:ascii="Calibri" w:hAnsi="Calibri" w:cs="Calibri"/>
-          <w:b/>
-          <w:color w:val="000000"/>
-          <w:sz w:val="23"/>
-          <w:szCs w:val="23"/>
-        </w:rPr>
-        <w:t xml:space="preserve">Die </w:t>
-      </w:r>
-      <w:r>
-        <w:rPr>
-          <w:rFonts w:ascii="Calibri" w:hAnsi="Calibri" w:cs="Calibri"/>
-          <w:b/>
-          <w:color w:val="000000"/>
-          <w:sz w:val="23"/>
-          <w:szCs w:val="23"/>
-        </w:rPr>
-        <w:t>Kontaktansicht</w:t>
-      </w:r>
-    </w:p>
-    <w:p>
-      <w:pPr>
-        <w:pStyle w:val="Listenabsatz"/>
-        <w:rPr>
-          <w:rFonts w:ascii="Calibri" w:hAnsi="Calibri" w:cs="Calibri"/>
-          <w:color w:val="000000"/>
-          <w:sz w:val="23"/>
-          <w:szCs w:val="23"/>
-        </w:rPr>
-      </w:pPr>
-      <w:r>
-        <w:rPr>
-          <w:rFonts w:ascii="Calibri" w:hAnsi="Calibri" w:cs="Calibri"/>
-          <w:color w:val="000000"/>
-          <w:sz w:val="23"/>
-          <w:szCs w:val="23"/>
-        </w:rPr>
-        <w:t>Die</w:t>
-      </w:r>
-      <w:r>
-        <w:rPr>
-          <w:rFonts w:ascii="Calibri" w:hAnsi="Calibri" w:cs="Calibri"/>
-          <w:color w:val="000000"/>
-          <w:sz w:val="23"/>
-          <w:szCs w:val="23"/>
-        </w:rPr>
-        <w:t xml:space="preserve"> Kontaktansicht soll aus einem Fenster mit folgenden Merkmalen </w:t>
-      </w:r>
-      <w:r>
-        <w:rPr>
-          <w:rFonts w:ascii="Calibri" w:hAnsi="Calibri" w:cs="Calibri"/>
-          <w:color w:val="000000"/>
-          <w:sz w:val="23"/>
-          <w:szCs w:val="23"/>
-        </w:rPr>
-        <w:t>bestehen</w:t>
-      </w:r>
-      <w:r>
-        <w:rPr>
-          <w:rFonts w:ascii="Calibri" w:hAnsi="Calibri" w:cs="Calibri"/>
-          <w:color w:val="000000"/>
-          <w:sz w:val="23"/>
-          <w:szCs w:val="23"/>
-        </w:rPr>
-        <w:t>:</w:t>
-      </w:r>
-    </w:p>
-    <w:p>
-      <w:pPr>
-        <w:pStyle w:val="Listenabsatz"/>
-        <w:numPr>
-          <w:ilvl w:val="0"/>
-          <w:numId w:val="4"/>
-        </w:numPr>
-        <w:rPr>
-          <w:rFonts w:ascii="Calibri" w:hAnsi="Calibri" w:cs="Calibri"/>
-          <w:color w:val="000000"/>
-          <w:sz w:val="23"/>
-          <w:szCs w:val="23"/>
-        </w:rPr>
-      </w:pPr>
-      <w:r>
-        <w:rPr>
-          <w:rFonts w:ascii="Calibri" w:hAnsi="Calibri" w:cs="Calibri"/>
-          <w:color w:val="000000"/>
-          <w:sz w:val="23"/>
-          <w:szCs w:val="23"/>
-        </w:rPr>
-        <w:t>Einer Liste um Kontakte auswählen zu können.</w:t>
-      </w:r>
-    </w:p>
-    <w:p>
-      <w:pPr>
-        <w:pStyle w:val="Listenabsatz"/>
-        <w:numPr>
-          <w:ilvl w:val="0"/>
-          <w:numId w:val="4"/>
-        </w:numPr>
-        <w:rPr>
-          <w:rFonts w:ascii="Calibri" w:hAnsi="Calibri" w:cs="Calibri"/>
-          <w:color w:val="000000"/>
-          <w:sz w:val="24"/>
-          <w:szCs w:val="24"/>
-        </w:rPr>
-      </w:pPr>
-      <w:r>
-        <w:rPr>
-          <w:rFonts w:ascii="Calibri" w:hAnsi="Calibri" w:cs="Calibri"/>
-          <w:color w:val="000000"/>
-          <w:sz w:val="23"/>
-          <w:szCs w:val="23"/>
-        </w:rPr>
-        <w:t>Textfelder für „Namen, Vornamen, Telefon, E-Mail</w:t>
-      </w:r>
-      <w:r>
-        <w:rPr>
-          <w:rFonts w:ascii="Calibri" w:hAnsi="Calibri" w:cs="Calibri"/>
-          <w:color w:val="000000"/>
-          <w:sz w:val="23"/>
-          <w:szCs w:val="23"/>
-        </w:rPr>
-        <w:t>, Straße, Postleitzahl und Wohnort</w:t>
-      </w:r>
-      <w:r>
-        <w:rPr>
-          <w:rFonts w:ascii="Calibri" w:hAnsi="Calibri" w:cs="Calibri"/>
-          <w:color w:val="000000"/>
-          <w:sz w:val="23"/>
-          <w:szCs w:val="23"/>
-        </w:rPr>
-        <w:t>“.</w:t>
-      </w:r>
-    </w:p>
-    <w:p>
-      <w:pPr>
-        <w:pStyle w:val="Listenabsatz"/>
-        <w:numPr>
-          <w:ilvl w:val="0"/>
-          <w:numId w:val="4"/>
-        </w:numPr>
-        <w:rPr>
-          <w:rFonts w:ascii="Calibri" w:hAnsi="Calibri" w:cs="Calibri"/>
-          <w:color w:val="000000"/>
-          <w:sz w:val="24"/>
-          <w:szCs w:val="24"/>
-        </w:rPr>
-      </w:pPr>
-      <w:r>
-        <w:rPr>
-          <w:rFonts w:ascii="Calibri" w:hAnsi="Calibri" w:cs="Calibri"/>
-          <w:color w:val="000000"/>
-          <w:sz w:val="23"/>
-          <w:szCs w:val="23"/>
-        </w:rPr>
-        <w:t>Anzeige eines Bildes.</w:t>
-      </w:r>
-    </w:p>
-    <w:p>
-      <w:pPr>
-        <w:pStyle w:val="Listenabsatz"/>
-        <w:numPr>
-          <w:ilvl w:val="0"/>
-          <w:numId w:val="4"/>
-        </w:numPr>
-        <w:rPr>
-          <w:rFonts w:ascii="Calibri" w:hAnsi="Calibri" w:cs="Calibri"/>
-          <w:color w:val="000000"/>
-          <w:sz w:val="24"/>
-          <w:szCs w:val="24"/>
-        </w:rPr>
-      </w:pPr>
-      <w:r>
-        <w:rPr>
-          <w:rFonts w:ascii="Calibri" w:hAnsi="Calibri" w:cs="Calibri"/>
-          <w:color w:val="000000"/>
-          <w:sz w:val="23"/>
-          <w:szCs w:val="23"/>
-        </w:rPr>
-        <w:t>Einer Schaltfläche zum Speichern.</w:t>
-      </w:r>
-    </w:p>
-    <w:p>
-      <w:pPr>
-        <w:autoSpaceDE w:val="0"/>
-        <w:autoSpaceDN w:val="0"/>
-        <w:adjustRightInd w:val="0"/>
-        <w:spacing w:after="0" w:line="240" w:lineRule="auto"/>
-        <w:rPr>
-          <w:sz w:val="23"/>
-          <w:szCs w:val="23"/>
-        </w:rPr>
-      </w:pPr>
-      <w:r>
-        <w:rPr>
-          <w:rFonts w:ascii="Calibri" w:hAnsi="Calibri" w:cs="Calibri"/>
-          <w:b/>
-          <w:bCs/>
-          <w:color w:val="000000"/>
-          <w:sz w:val="23"/>
-          <w:szCs w:val="23"/>
-        </w:rPr>
-        <w:t xml:space="preserve">8. Qualitäts-Zielbestimmungen </w:t>
-      </w:r>
-    </w:p>
-    <w:p>
-      <w:pPr>
-        <w:pStyle w:val="Listenabsatz"/>
-        <w:ind w:left="0" w:firstLine="708"/>
-        <w:rPr>
-          <w:sz w:val="23"/>
-          <w:szCs w:val="23"/>
-        </w:rPr>
-      </w:pPr>
-      <w:r>
-        <w:rPr>
-          <w:sz w:val="23"/>
-          <w:szCs w:val="23"/>
-        </w:rPr>
-        <w:t>Das Projekt soll objektorientiert programmiert sein.</w:t>
-      </w:r>
-    </w:p>
-    <w:p>
-      <w:pPr>
-        <w:pStyle w:val="Listenabsatz"/>
-        <w:ind w:left="0" w:firstLine="708"/>
-        <w:rPr>
-          <w:rFonts w:ascii="Calibri" w:hAnsi="Calibri" w:cs="Calibri"/>
-          <w:color w:val="000000"/>
-          <w:sz w:val="23"/>
-          <w:szCs w:val="23"/>
-        </w:rPr>
-      </w:pPr>
-      <w:r>
-        <w:rPr>
-          <w:sz w:val="23"/>
-          <w:szCs w:val="23"/>
-        </w:rPr>
-        <w:t>Es soll Fehler abfangen.</w:t>
-      </w:r>
-    </w:p>
-    <w:p>
-      <w:pPr>
-        <w:autoSpaceDE w:val="0"/>
-        <w:autoSpaceDN w:val="0"/>
-        <w:adjustRightInd w:val="0"/>
-        <w:spacing w:after="0" w:line="240" w:lineRule="auto"/>
-        <w:rPr>
-          <w:rFonts w:ascii="Calibri" w:hAnsi="Calibri" w:cs="Calibri"/>
-          <w:color w:val="000000"/>
-          <w:sz w:val="23"/>
-          <w:szCs w:val="23"/>
-        </w:rPr>
-      </w:pPr>
-      <w:r>
-        <w:rPr>
-          <w:rFonts w:ascii="Calibri" w:hAnsi="Calibri" w:cs="Calibri"/>
-          <w:b/>
-          <w:bCs/>
-          <w:color w:val="000000"/>
-          <w:sz w:val="23"/>
-          <w:szCs w:val="23"/>
-        </w:rPr>
-        <w:t xml:space="preserve">9. Globale Testszenarien </w:t>
-      </w:r>
-    </w:p>
-    <w:p>
-      <w:pPr>
-        <w:pStyle w:val="Listenabsatz"/>
-        <w:numPr>
-          <w:ilvl w:val="0"/>
-          <w:numId w:val="2"/>
+          <w:numId w:val="1"/>
         </w:numPr>
         <w:autoSpaceDE w:val="0"/>
         <w:autoSpaceDN w:val="0"/>
@@ -1795,23 +2125,57 @@
         <w:spacing w:after="0" w:line="240" w:lineRule="auto"/>
         <w:rPr>
           <w:rFonts w:ascii="Calibri" w:hAnsi="Calibri" w:cs="Calibri"/>
-          <w:b/>
-          <w:bCs/>
-          <w:color w:val="000000"/>
-          <w:sz w:val="23"/>
-          <w:szCs w:val="23"/>
-        </w:rPr>
-      </w:pPr>
-      <w:r>
-        <w:rPr>
-          <w:rFonts w:ascii="Calibri" w:hAnsi="Calibri" w:cs="Calibri"/>
-          <w:b/>
-          <w:bCs/>
-          <w:color w:val="000000"/>
-          <w:sz w:val="23"/>
-          <w:szCs w:val="23"/>
-        </w:rPr>
-        <w:t>Tests:</w:t>
+          <w:bCs/>
+          <w:color w:val="000000"/>
+          <w:sz w:val="23"/>
+          <w:szCs w:val="23"/>
+        </w:rPr>
+      </w:pPr>
+      <w:r>
+        <w:rPr>
+          <w:rFonts w:ascii="Calibri" w:hAnsi="Calibri" w:cs="Calibri"/>
+          <w:bCs/>
+          <w:color w:val="000000"/>
+          <w:sz w:val="23"/>
+          <w:szCs w:val="23"/>
+        </w:rPr>
+        <w:t>Tests</w:t>
+      </w:r>
+      <w:r>
+        <w:rPr>
+          <w:rFonts w:ascii="Calibri" w:hAnsi="Calibri" w:cs="Calibri"/>
+          <w:bCs/>
+          <w:color w:val="000000"/>
+          <w:sz w:val="23"/>
+          <w:szCs w:val="23"/>
+        </w:rPr>
+        <w:t>:</w:t>
+      </w:r>
+    </w:p>
+    <w:p>
+      <w:pPr>
+        <w:pStyle w:val="Listenabsatz"/>
+        <w:autoSpaceDE w:val="0"/>
+        <w:autoSpaceDN w:val="0"/>
+        <w:adjustRightInd w:val="0"/>
+        <w:spacing w:after="0" w:line="240" w:lineRule="auto"/>
+        <w:rPr>
+          <w:rFonts w:ascii="Calibri" w:hAnsi="Calibri" w:cs="Calibri"/>
+          <w:bCs/>
+          <w:color w:val="000000"/>
+          <w:sz w:val="23"/>
+          <w:szCs w:val="23"/>
+        </w:rPr>
+      </w:pPr>
+      <w:r>
+        <w:rPr>
+          <w:rFonts w:ascii="Calibri" w:hAnsi="Calibri" w:cs="Calibri"/>
+          <w:bCs/>
+          <w:color w:val="000000"/>
+          <w:sz w:val="23"/>
+          <w:szCs w:val="23"/>
+        </w:rPr>
+        <w:t>Unit Tests schreiben um Potenzielle Fehlerquellen auszumerzen.</w:t>
       </w:r>
     </w:p>
     <w:p>
@@ -1846,57 +2210,25 @@
         <w:autoSpaceDN w:val="0"/>
         <w:adjustRightInd w:val="0"/>
         <w:spacing w:after="0" w:line="240" w:lineRule="auto"/>
-        <w:ind w:left="720"/>
-        <w:rPr>
-          <w:rFonts w:ascii="Calibri" w:hAnsi="Calibri" w:cs="Calibri"/>
-          <w:bCs/>
-          <w:color w:val="000000"/>
-          <w:sz w:val="23"/>
-          <w:szCs w:val="23"/>
-        </w:rPr>
-      </w:pPr>
-      <w:r>
-        <w:rPr>
-          <w:rFonts w:ascii="Calibri" w:hAnsi="Calibri" w:cs="Calibri"/>
-          <w:bCs/>
-          <w:color w:val="000000"/>
-          <w:sz w:val="23"/>
-          <w:szCs w:val="23"/>
-        </w:rPr>
-        <w:t>Abfangen von Fehlern im Programm</w:t>
-      </w:r>
-    </w:p>
-    <w:p>
-      <w:pPr>
-        <w:autoSpaceDE w:val="0"/>
-        <w:autoSpaceDN w:val="0"/>
-        <w:adjustRightInd w:val="0"/>
-        <w:spacing w:after="0" w:line="240" w:lineRule="auto"/>
-        <w:ind w:left="720"/>
-        <w:rPr>
-          <w:rFonts w:ascii="Calibri" w:hAnsi="Calibri" w:cs="Calibri"/>
-          <w:bCs/>
-          <w:color w:val="000000"/>
-          <w:sz w:val="23"/>
-          <w:szCs w:val="23"/>
-        </w:rPr>
-      </w:pPr>
-    </w:p>
-    <w:p>
-      <w:pPr>
-        <w:autoSpaceDE w:val="0"/>
-        <w:autoSpaceDN w:val="0"/>
-        <w:adjustRightInd w:val="0"/>
-        <w:spacing w:after="0" w:line="240" w:lineRule="auto"/>
-        <w:ind w:left="720"/>
-        <w:rPr>
-          <w:rFonts w:ascii="Calibri" w:hAnsi="Calibri" w:cs="Calibri"/>
-          <w:bCs/>
-          <w:color w:val="000000"/>
-          <w:sz w:val="23"/>
-          <w:szCs w:val="23"/>
-        </w:rPr>
-      </w:pPr>
+        <w:ind w:left="360"/>
+        <w:rPr>
+          <w:rFonts w:ascii="Calibri" w:hAnsi="Calibri" w:cs="Calibri"/>
+          <w:bCs/>
+          <w:color w:val="000000"/>
+          <w:sz w:val="23"/>
+          <w:szCs w:val="23"/>
+        </w:rPr>
+      </w:pPr>
+      <w:r>
+        <w:rPr>
+          <w:rFonts w:ascii="Calibri" w:hAnsi="Calibri" w:cs="Calibri"/>
+          <w:bCs/>
+          <w:color w:val="000000"/>
+          <w:sz w:val="23"/>
+          <w:szCs w:val="23"/>
+        </w:rPr>
+        <w:tab/>
+      </w:r>
     </w:p>
     <w:p>
       <w:pPr>
@@ -1913,16 +2245,6 @@
           <w:szCs w:val="23"/>
         </w:rPr>
       </w:pPr>
-      <w:r>
-        <w:rPr>
-          <w:rFonts w:ascii="Calibri" w:hAnsi="Calibri" w:cs="Calibri"/>
-          <w:bCs/>
-          <w:color w:val="000000"/>
-          <w:sz w:val="23"/>
-          <w:szCs w:val="23"/>
-        </w:rPr>
-        <w:tab/>
-      </w:r>
     </w:p>
     <w:p>
       <w:pPr>
@@ -1930,143 +2252,15 @@
         <w:autoSpaceDN w:val="0"/>
         <w:adjustRightInd w:val="0"/>
         <w:spacing w:after="0" w:line="240" w:lineRule="auto"/>
-        <w:rPr>
-          <w:rFonts w:ascii="Calibri" w:hAnsi="Calibri" w:cs="Calibri"/>
-          <w:color w:val="000000"/>
-          <w:sz w:val="23"/>
-          <w:szCs w:val="23"/>
-        </w:rPr>
-      </w:pPr>
-      <w:r>
-        <w:rPr>
-          <w:rFonts w:ascii="Calibri" w:hAnsi="Calibri" w:cs="Calibri"/>
-          <w:b/>
-          <w:bCs/>
-          <w:color w:val="000000"/>
-          <w:sz w:val="23"/>
-          <w:szCs w:val="23"/>
-        </w:rPr>
-        <w:t xml:space="preserve">10. Entwicklungsumgebung </w:t>
-      </w:r>
-    </w:p>
-    <w:p>
-      <w:pPr>
-        <w:pStyle w:val="Listenabsatz"/>
-        <w:ind w:left="705"/>
-        <w:rPr>
-          <w:rFonts w:ascii="Calibri" w:hAnsi="Calibri" w:cs="Calibri"/>
-          <w:color w:val="000000"/>
-          <w:sz w:val="23"/>
-          <w:szCs w:val="23"/>
-        </w:rPr>
-      </w:pPr>
-      <w:r>
-        <w:rPr>
-          <w:rFonts w:ascii="Calibri" w:hAnsi="Calibri" w:cs="Calibri"/>
-          <w:color w:val="000000"/>
-          <w:sz w:val="23"/>
-          <w:szCs w:val="23"/>
-        </w:rPr>
-        <w:t>Microsoft Visual Studio</w:t>
-      </w:r>
-    </w:p>
-    <w:p>
-      <w:pPr>
-        <w:pStyle w:val="Listenabsatz"/>
-        <w:ind w:left="705"/>
-        <w:rPr>
-          <w:rFonts w:ascii="Calibri" w:hAnsi="Calibri" w:cs="Calibri"/>
-          <w:color w:val="000000"/>
-          <w:sz w:val="23"/>
-          <w:szCs w:val="23"/>
-        </w:rPr>
-      </w:pPr>
-      <w:r>
-        <w:rPr>
-          <w:rFonts w:ascii="Calibri" w:hAnsi="Calibri" w:cs="Calibri"/>
-          <w:color w:val="000000"/>
-          <w:sz w:val="23"/>
-          <w:szCs w:val="23"/>
-        </w:rPr>
-        <w:t>SQL-Datenbank</w:t>
-      </w:r>
-    </w:p>
-    <w:p>
-      <w:pPr>
-        <w:pStyle w:val="Listenabsatz"/>
-        <w:ind w:left="705"/>
-        <w:rPr>
-          <w:rFonts w:ascii="Calibri" w:hAnsi="Calibri" w:cs="Calibri"/>
-          <w:color w:val="000000"/>
-          <w:sz w:val="23"/>
-          <w:szCs w:val="23"/>
-        </w:rPr>
-      </w:pPr>
-      <w:r>
-        <w:rPr>
-          <w:rFonts w:ascii="Calibri" w:hAnsi="Calibri" w:cs="Calibri"/>
-          <w:color w:val="000000"/>
-          <w:sz w:val="23"/>
-          <w:szCs w:val="23"/>
-        </w:rPr>
-        <w:t xml:space="preserve">C# Windows </w:t>
-      </w:r>
-      <w:proofErr w:type="spellStart"/>
-      <w:r>
-        <w:rPr>
-          <w:rFonts w:ascii="Calibri" w:hAnsi="Calibri" w:cs="Calibri"/>
-          <w:color w:val="000000"/>
-          <w:sz w:val="23"/>
-          <w:szCs w:val="23"/>
-        </w:rPr>
-        <w:t>Presentation</w:t>
-      </w:r>
-      <w:proofErr w:type="spellEnd"/>
-      <w:r>
-        <w:rPr>
-          <w:rFonts w:ascii="Calibri" w:hAnsi="Calibri" w:cs="Calibri"/>
-          <w:color w:val="000000"/>
-          <w:sz w:val="23"/>
-          <w:szCs w:val="23"/>
-        </w:rPr>
-        <w:t xml:space="preserve"> </w:t>
-      </w:r>
-      <w:proofErr w:type="spellStart"/>
-      <w:r>
-        <w:rPr>
-          <w:rFonts w:ascii="Calibri" w:hAnsi="Calibri" w:cs="Calibri"/>
-          <w:color w:val="000000"/>
-          <w:sz w:val="23"/>
-          <w:szCs w:val="23"/>
-        </w:rPr>
-        <w:t>Foundation</w:t>
-      </w:r>
-      <w:bookmarkStart w:id="0" w:name="_GoBack"/>
-      <w:bookmarkEnd w:id="0"/>
-      <w:proofErr w:type="spellEnd"/>
-    </w:p>
-    <w:p>
-      <w:pPr>
-        <w:pStyle w:val="Listenabsatz"/>
-        <w:ind w:left="705"/>
-        <w:rPr>
-          <w:rFonts w:ascii="Calibri" w:hAnsi="Calibri" w:cs="Calibri"/>
-          <w:color w:val="000000"/>
-          <w:sz w:val="23"/>
-          <w:szCs w:val="23"/>
-        </w:rPr>
-      </w:pPr>
-      <w:proofErr w:type="spellStart"/>
-      <w:r>
-        <w:rPr>
-          <w:rFonts w:ascii="Calibri" w:hAnsi="Calibri" w:cs="Calibri"/>
-          <w:color w:val="000000"/>
-          <w:sz w:val="23"/>
-          <w:szCs w:val="23"/>
-        </w:rPr>
-        <w:t>NUnit</w:t>
-      </w:r>
-      <w:proofErr w:type="spellEnd"/>
+        <w:ind w:left="360"/>
+        <w:rPr>
+          <w:rFonts w:ascii="Calibri" w:hAnsi="Calibri" w:cs="Calibri"/>
+          <w:bCs/>
+          <w:color w:val="000000"/>
+          <w:sz w:val="23"/>
+          <w:szCs w:val="23"/>
+        </w:rPr>
+      </w:pPr>
     </w:p>
     <w:p>
       <w:pPr>
@@ -2090,8 +2284,78 @@
           <w:sz w:val="23"/>
           <w:szCs w:val="23"/>
         </w:rPr>
-        <w:t xml:space="preserve">11. Ergänzungen </w:t>
-      </w:r>
+        <w:t xml:space="preserve">10. Entwicklungsumgebung </w:t>
+      </w:r>
+    </w:p>
+    <w:p>
+      <w:pPr>
+        <w:pStyle w:val="Listenabsatz"/>
+        <w:ind w:left="705"/>
+        <w:rPr>
+          <w:rFonts w:ascii="Calibri" w:hAnsi="Calibri" w:cs="Calibri"/>
+          <w:color w:val="000000"/>
+          <w:sz w:val="23"/>
+          <w:szCs w:val="23"/>
+        </w:rPr>
+      </w:pPr>
+      <w:r>
+        <w:rPr>
+          <w:rFonts w:ascii="Calibri" w:hAnsi="Calibri" w:cs="Calibri"/>
+          <w:color w:val="000000"/>
+          <w:sz w:val="23"/>
+          <w:szCs w:val="23"/>
+        </w:rPr>
+        <w:t>Microsoft Visual Studio</w:t>
+      </w:r>
+      <w:r>
+        <w:rPr>
+          <w:rFonts w:ascii="Calibri" w:hAnsi="Calibri" w:cs="Calibri"/>
+          <w:color w:val="000000"/>
+          <w:sz w:val="23"/>
+          <w:szCs w:val="23"/>
+        </w:rPr>
+        <w:t xml:space="preserve"> 2013</w:t>
+      </w:r>
+    </w:p>
+    <w:p>
+      <w:pPr>
+        <w:pStyle w:val="Listenabsatz"/>
+        <w:ind w:left="705"/>
+        <w:rPr>
+          <w:rFonts w:ascii="Calibri" w:hAnsi="Calibri" w:cs="Calibri"/>
+          <w:color w:val="000000"/>
+          <w:sz w:val="23"/>
+          <w:szCs w:val="23"/>
+        </w:rPr>
+      </w:pPr>
+      <w:r>
+        <w:rPr>
+          <w:rFonts w:ascii="Calibri" w:hAnsi="Calibri" w:cs="Calibri"/>
+          <w:color w:val="000000"/>
+          <w:sz w:val="23"/>
+          <w:szCs w:val="23"/>
+        </w:rPr>
+        <w:t xml:space="preserve">Microsoft Access </w:t>
+      </w:r>
+      <w:r>
+        <w:rPr>
+          <w:rFonts w:ascii="Calibri" w:hAnsi="Calibri" w:cs="Calibri"/>
+          <w:color w:val="000000"/>
+          <w:sz w:val="23"/>
+          <w:szCs w:val="23"/>
+        </w:rPr>
+        <w:t>Datenbank</w:t>
+      </w:r>
+    </w:p>
+    <w:p>
+      <w:pPr>
+        <w:rPr>
+          <w:rFonts w:ascii="Calibri" w:hAnsi="Calibri" w:cs="Calibri"/>
+          <w:color w:val="000000"/>
+          <w:sz w:val="23"/>
+          <w:szCs w:val="23"/>
+        </w:rPr>
+      </w:pPr>
     </w:p>
     <w:p>
       <w:pPr>
@@ -2101,39 +2365,83 @@
         <w:spacing w:after="0" w:line="240" w:lineRule="auto"/>
         <w:rPr>
           <w:rFonts w:ascii="Calibri" w:hAnsi="Calibri" w:cs="Calibri"/>
-          <w:color w:val="000000"/>
-          <w:sz w:val="23"/>
-          <w:szCs w:val="23"/>
-        </w:rPr>
-      </w:pPr>
-      <w:r>
-        <w:rPr>
-          <w:rFonts w:ascii="Calibri" w:hAnsi="Calibri" w:cs="Calibri"/>
-          <w:color w:val="000000"/>
-          <w:sz w:val="23"/>
-          <w:szCs w:val="23"/>
-        </w:rPr>
-        <w:t xml:space="preserve">Beschreibung von Anforderungen, die über die Punkte 1..10 hinausgehen. Beispielsweise die Installationsbedingungen für das Produkt. </w:t>
-      </w:r>
-    </w:p>
-    <w:p>
-      <w:pPr>
-        <w:rPr>
-          <w:rFonts w:ascii="Calibri" w:hAnsi="Calibri" w:cs="Calibri"/>
-          <w:color w:val="000000"/>
-          <w:sz w:val="23"/>
-          <w:szCs w:val="23"/>
-        </w:rPr>
-      </w:pPr>
-      <w:r>
-        <w:rPr>
-          <w:rFonts w:ascii="Calibri" w:hAnsi="Calibri" w:cs="Calibri"/>
-          <w:color w:val="000000"/>
-          <w:sz w:val="23"/>
-          <w:szCs w:val="23"/>
-        </w:rPr>
-        <w:t>Außerdem ist es sinnvoll, die verwendeten bisher Fachbegriffe zu definieren, um Missverständnisse zu vermeiden.</w:t>
-      </w:r>
+          <w:b/>
+          <w:bCs/>
+          <w:color w:val="000000"/>
+          <w:sz w:val="23"/>
+          <w:szCs w:val="23"/>
+        </w:rPr>
+      </w:pPr>
+      <w:r>
+        <w:rPr>
+          <w:rFonts w:ascii="Calibri" w:hAnsi="Calibri" w:cs="Calibri"/>
+          <w:b/>
+          <w:bCs/>
+          <w:color w:val="000000"/>
+          <w:sz w:val="23"/>
+          <w:szCs w:val="23"/>
+        </w:rPr>
+        <w:t>11. Ergänzungen</w:t>
+      </w:r>
+    </w:p>
+    <w:p>
+      <w:pPr>
+        <w:pStyle w:val="Listenabsatz"/>
+        <w:numPr>
+          <w:ilvl w:val="0"/>
+          <w:numId w:val="1"/>
+        </w:numPr>
+        <w:autoSpaceDE w:val="0"/>
+        <w:autoSpaceDN w:val="0"/>
+        <w:adjustRightInd w:val="0"/>
+        <w:spacing w:after="0" w:line="240" w:lineRule="auto"/>
+        <w:rPr>
+          <w:rFonts w:ascii="Calibri" w:hAnsi="Calibri" w:cs="Calibri"/>
+          <w:bCs/>
+          <w:color w:val="000000"/>
+          <w:sz w:val="23"/>
+          <w:szCs w:val="23"/>
+        </w:rPr>
+      </w:pPr>
+      <w:r>
+        <w:rPr>
+          <w:rFonts w:ascii="Calibri" w:hAnsi="Calibri" w:cs="Calibri"/>
+          <w:b/>
+          <w:bCs/>
+          <w:color w:val="000000"/>
+          <w:sz w:val="23"/>
+          <w:szCs w:val="23"/>
+        </w:rPr>
+        <w:t>Installationsbedingungen</w:t>
+      </w:r>
+    </w:p>
+    <w:p>
+      <w:pPr>
+        <w:pStyle w:val="Listenabsatz"/>
+        <w:autoSpaceDE w:val="0"/>
+        <w:autoSpaceDN w:val="0"/>
+        <w:adjustRightInd w:val="0"/>
+        <w:spacing w:after="0" w:line="240" w:lineRule="auto"/>
+        <w:rPr>
+          <w:rFonts w:ascii="Calibri" w:hAnsi="Calibri" w:cs="Calibri"/>
+          <w:bCs/>
+          <w:color w:val="000000"/>
+          <w:sz w:val="23"/>
+          <w:szCs w:val="23"/>
+        </w:rPr>
+      </w:pPr>
+      <w:r>
+        <w:rPr>
+          <w:rFonts w:ascii="Calibri" w:hAnsi="Calibri" w:cs="Calibri"/>
+          <w:bCs/>
+          <w:color w:val="000000"/>
+          <w:sz w:val="23"/>
+          <w:szCs w:val="23"/>
+        </w:rPr>
+        <w:t>Das System muss ein Windows System sein.</w:t>
+      </w:r>
+      <w:bookmarkStart w:id="0" w:name="_GoBack"/>
+      <w:bookmarkEnd w:id="0"/>
     </w:p>
     <w:sectPr>
       <w:pgSz w:w="11906" w:h="17338"/>
@@ -2148,187 +2456,9 @@
 <file path=word/numbering.xml><?xml version="1.0" encoding="utf-8"?>
 <w:numbering xmlns:wpc="http://schemas.microsoft.com/office/word/2010/wordprocessingCanvas" xmlns:mc="http://schemas.openxmlformats.org/markup-compatibility/2006" xmlns:o="urn:schemas-microsoft-com:office:office" xmlns:r="http://schemas.openxmlformats.org/officeDocument/2006/relationships" xmlns:m="http://schemas.openxmlformats.org/officeDocument/2006/math" xmlns:v="urn:schemas-microsoft-com:vml" xmlns:wp14="http://schemas.microsoft.com/office/word/2010/wordprocessingDrawing" xmlns:wp="http://schemas.openxmlformats.org/drawingml/2006/wordprocessingDrawing" xmlns:w10="urn:schemas-microsoft-com:office:word" xmlns:w="http://schemas.openxmlformats.org/wordprocessingml/2006/main" xmlns:w14="http://schemas.microsoft.com/office/word/2010/wordml" xmlns:wpg="http://schemas.microsoft.com/office/word/2010/wordprocessingGroup" xmlns:wpi="http://schemas.microsoft.com/office/word/2010/wordprocessingInk" xmlns:wne="http://schemas.microsoft.com/office/word/2006/wordml" xmlns:wps="http://schemas.microsoft.com/office/word/2010/wordprocessingShape" mc:Ignorable="w14 wp14">
   <w:abstractNum w:abstractNumId="0">
-    <w:nsid w:val="2F5D482A"/>
-    <w:multiLevelType w:val="hybridMultilevel"/>
-    <w:tmpl w:val="CDC486E4"/>
-    <w:lvl w:ilvl="0" w:tplc="575842BE">
-      <w:start w:val="1"/>
-      <w:numFmt w:val="decimal"/>
-      <w:lvlText w:val="%1."/>
-      <w:lvlJc w:val="left"/>
-      <w:pPr>
-        <w:ind w:left="1080" w:hanging="360"/>
-      </w:pPr>
-      <w:rPr>
-        <w:rFonts w:hint="default"/>
-      </w:rPr>
-    </w:lvl>
-    <w:lvl w:ilvl="1" w:tplc="04070019" w:tentative="1">
-      <w:start w:val="1"/>
-      <w:numFmt w:val="lowerLetter"/>
-      <w:lvlText w:val="%2."/>
-      <w:lvlJc w:val="left"/>
-      <w:pPr>
-        <w:ind w:left="1800" w:hanging="360"/>
-      </w:pPr>
-    </w:lvl>
-    <w:lvl w:ilvl="2" w:tplc="0407001B" w:tentative="1">
-      <w:start w:val="1"/>
-      <w:numFmt w:val="lowerRoman"/>
-      <w:lvlText w:val="%3."/>
-      <w:lvlJc w:val="right"/>
-      <w:pPr>
-        <w:ind w:left="2520" w:hanging="180"/>
-      </w:pPr>
-    </w:lvl>
-    <w:lvl w:ilvl="3" w:tplc="0407000F" w:tentative="1">
-      <w:start w:val="1"/>
-      <w:numFmt w:val="decimal"/>
-      <w:lvlText w:val="%4."/>
-      <w:lvlJc w:val="left"/>
-      <w:pPr>
-        <w:ind w:left="3240" w:hanging="360"/>
-      </w:pPr>
-    </w:lvl>
-    <w:lvl w:ilvl="4" w:tplc="04070019" w:tentative="1">
-      <w:start w:val="1"/>
-      <w:numFmt w:val="lowerLetter"/>
-      <w:lvlText w:val="%5."/>
-      <w:lvlJc w:val="left"/>
-      <w:pPr>
-        <w:ind w:left="3960" w:hanging="360"/>
-      </w:pPr>
-    </w:lvl>
-    <w:lvl w:ilvl="5" w:tplc="0407001B" w:tentative="1">
-      <w:start w:val="1"/>
-      <w:numFmt w:val="lowerRoman"/>
-      <w:lvlText w:val="%6."/>
-      <w:lvlJc w:val="right"/>
-      <w:pPr>
-        <w:ind w:left="4680" w:hanging="180"/>
-      </w:pPr>
-    </w:lvl>
-    <w:lvl w:ilvl="6" w:tplc="0407000F" w:tentative="1">
-      <w:start w:val="1"/>
-      <w:numFmt w:val="decimal"/>
-      <w:lvlText w:val="%7."/>
-      <w:lvlJc w:val="left"/>
-      <w:pPr>
-        <w:ind w:left="5400" w:hanging="360"/>
-      </w:pPr>
-    </w:lvl>
-    <w:lvl w:ilvl="7" w:tplc="04070019" w:tentative="1">
-      <w:start w:val="1"/>
-      <w:numFmt w:val="lowerLetter"/>
-      <w:lvlText w:val="%8."/>
-      <w:lvlJc w:val="left"/>
-      <w:pPr>
-        <w:ind w:left="6120" w:hanging="360"/>
-      </w:pPr>
-    </w:lvl>
-    <w:lvl w:ilvl="8" w:tplc="0407001B" w:tentative="1">
-      <w:start w:val="1"/>
-      <w:numFmt w:val="lowerRoman"/>
-      <w:lvlText w:val="%9."/>
-      <w:lvlJc w:val="right"/>
-      <w:pPr>
-        <w:ind w:left="6840" w:hanging="180"/>
-      </w:pPr>
-    </w:lvl>
-  </w:abstractNum>
-  <w:abstractNum w:abstractNumId="1">
-    <w:nsid w:val="3A49436A"/>
-    <w:multiLevelType w:val="hybridMultilevel"/>
-    <w:tmpl w:val="1F68404A"/>
-    <w:lvl w:ilvl="0" w:tplc="8154E5D8">
-      <w:start w:val="1"/>
-      <w:numFmt w:val="decimal"/>
-      <w:lvlText w:val="%1."/>
-      <w:lvlJc w:val="left"/>
-      <w:pPr>
-        <w:ind w:left="1080" w:hanging="360"/>
-      </w:pPr>
-      <w:rPr>
-        <w:rFonts w:hint="default"/>
-      </w:rPr>
-    </w:lvl>
-    <w:lvl w:ilvl="1" w:tplc="04070019" w:tentative="1">
-      <w:start w:val="1"/>
-      <w:numFmt w:val="lowerLetter"/>
-      <w:lvlText w:val="%2."/>
-      <w:lvlJc w:val="left"/>
-      <w:pPr>
-        <w:ind w:left="1800" w:hanging="360"/>
-      </w:pPr>
-    </w:lvl>
-    <w:lvl w:ilvl="2" w:tplc="0407001B" w:tentative="1">
-      <w:start w:val="1"/>
-      <w:numFmt w:val="lowerRoman"/>
-      <w:lvlText w:val="%3."/>
-      <w:lvlJc w:val="right"/>
-      <w:pPr>
-        <w:ind w:left="2520" w:hanging="180"/>
-      </w:pPr>
-    </w:lvl>
-    <w:lvl w:ilvl="3" w:tplc="0407000F" w:tentative="1">
-      <w:start w:val="1"/>
-      <w:numFmt w:val="decimal"/>
-      <w:lvlText w:val="%4."/>
-      <w:lvlJc w:val="left"/>
-      <w:pPr>
-        <w:ind w:left="3240" w:hanging="360"/>
-      </w:pPr>
-    </w:lvl>
-    <w:lvl w:ilvl="4" w:tplc="04070019" w:tentative="1">
-      <w:start w:val="1"/>
-      <w:numFmt w:val="lowerLetter"/>
-      <w:lvlText w:val="%5."/>
-      <w:lvlJc w:val="left"/>
-      <w:pPr>
-        <w:ind w:left="3960" w:hanging="360"/>
-      </w:pPr>
-    </w:lvl>
-    <w:lvl w:ilvl="5" w:tplc="0407001B" w:tentative="1">
-      <w:start w:val="1"/>
-      <w:numFmt w:val="lowerRoman"/>
-      <w:lvlText w:val="%6."/>
-      <w:lvlJc w:val="right"/>
-      <w:pPr>
-        <w:ind w:left="4680" w:hanging="180"/>
-      </w:pPr>
-    </w:lvl>
-    <w:lvl w:ilvl="6" w:tplc="0407000F" w:tentative="1">
-      <w:start w:val="1"/>
-      <w:numFmt w:val="decimal"/>
-      <w:lvlText w:val="%7."/>
-      <w:lvlJc w:val="left"/>
-      <w:pPr>
-        <w:ind w:left="5400" w:hanging="360"/>
-      </w:pPr>
-    </w:lvl>
-    <w:lvl w:ilvl="7" w:tplc="04070019" w:tentative="1">
-      <w:start w:val="1"/>
-      <w:numFmt w:val="lowerLetter"/>
-      <w:lvlText w:val="%8."/>
-      <w:lvlJc w:val="left"/>
-      <w:pPr>
-        <w:ind w:left="6120" w:hanging="360"/>
-      </w:pPr>
-    </w:lvl>
-    <w:lvl w:ilvl="8" w:tplc="0407001B" w:tentative="1">
-      <w:start w:val="1"/>
-      <w:numFmt w:val="lowerRoman"/>
-      <w:lvlText w:val="%9."/>
-      <w:lvlJc w:val="right"/>
-      <w:pPr>
-        <w:ind w:left="6840" w:hanging="180"/>
-      </w:pPr>
-    </w:lvl>
-  </w:abstractNum>
-  <w:abstractNum w:abstractNumId="2">
     <w:nsid w:val="7D7B225C"/>
     <w:multiLevelType w:val="hybridMultilevel"/>
-    <w:tmpl w:val="A59E1C08"/>
+    <w:tmpl w:val="4886891E"/>
     <w:lvl w:ilvl="0" w:tplc="04070001">
       <w:start w:val="1"/>
       <w:numFmt w:val="bullet"/>
@@ -2439,15 +2569,6 @@
     </w:lvl>
   </w:abstractNum>
   <w:num w:numId="1">
-    <w:abstractNumId w:val="2"/>
-  </w:num>
-  <w:num w:numId="2">
-    <w:abstractNumId w:val="2"/>
-  </w:num>
-  <w:num w:numId="3">
-    <w:abstractNumId w:val="1"/>
-  </w:num>
-  <w:num w:numId="4">
     <w:abstractNumId w:val="0"/>
   </w:num>
 </w:numbering>
@@ -2612,7 +2733,6 @@
   <w:style w:type="paragraph" w:default="1" w:styleId="Standard">
     <w:name w:val="Normal"/>
     <w:qFormat/>
-    <w:rsid w:val="00E67FA9"/>
   </w:style>
   <w:style w:type="character" w:default="1" w:styleId="Absatz-Standardschriftart">
     <w:name w:val="Default Paragraph Font"/>
@@ -2839,7 +2959,6 @@
   <w:style w:type="paragraph" w:default="1" w:styleId="Standard">
     <w:name w:val="Normal"/>
     <w:qFormat/>
-    <w:rsid w:val="00E67FA9"/>
   </w:style>
   <w:style w:type="character" w:default="1" w:styleId="Absatz-Standardschriftart">
     <w:name w:val="Default Paragraph Font"/>

</xml_diff>